<commit_message>
Finished Conclusion Chapter Made updates to other chapters as well
</commit_message>
<xml_diff>
--- a/Results and Discussion Chapter Four.docx
+++ b/Results and Discussion Chapter Four.docx
@@ -458,6 +458,7 @@
     <w:p>
       <w:pPr>
         <w:spacing w:line="360" w:lineRule="auto"/>
+        <w:jc w:val="both"/>
         <w:rPr>
           <w:rFonts w:ascii="Times New Roman" w:hAnsi="Times New Roman" w:cs="Times New Roman"/>
           <w:sz w:val="26"/>
@@ -542,8 +543,6 @@
           <w:szCs w:val="26"/>
         </w:rPr>
       </w:pPr>
-      <w:bookmarkStart w:id="0" w:name="_GoBack"/>
-      <w:bookmarkEnd w:id="0"/>
     </w:p>
     <w:p>
       <w:pPr>
@@ -704,12 +703,2466 @@
     <w:p>
       <w:pPr>
         <w:spacing w:line="360" w:lineRule="auto"/>
-        <w:rPr>
-          <w:rFonts w:ascii="Times New Roman" w:hAnsi="Times New Roman" w:cs="Times New Roman"/>
-          <w:sz w:val="26"/>
-          <w:szCs w:val="26"/>
-        </w:rPr>
-      </w:pPr>
+        <w:jc w:val="both"/>
+        <w:rPr>
+          <w:rFonts w:ascii="Times New Roman" w:hAnsi="Times New Roman" w:cs="Times New Roman"/>
+          <w:sz w:val="26"/>
+          <w:szCs w:val="26"/>
+        </w:rPr>
+      </w:pPr>
+      <w:r>
+        <w:rPr>
+          <w:rFonts w:ascii="Times New Roman" w:hAnsi="Times New Roman" w:cs="Times New Roman"/>
+          <w:sz w:val="26"/>
+          <w:szCs w:val="26"/>
+        </w:rPr>
+        <w:t xml:space="preserve">In </w:t>
+      </w:r>
+      <w:r>
+        <w:rPr>
+          <w:rFonts w:ascii="Times New Roman" w:hAnsi="Times New Roman" w:cs="Times New Roman"/>
+          <w:sz w:val="26"/>
+          <w:szCs w:val="26"/>
+        </w:rPr>
+        <w:t>Fig X, the base</w:t>
+      </w:r>
+      <w:r>
+        <w:rPr>
+          <w:rFonts w:ascii="Times New Roman" w:hAnsi="Times New Roman" w:cs="Times New Roman"/>
+          <w:sz w:val="26"/>
+          <w:szCs w:val="26"/>
+        </w:rPr>
+        <w:t>/prot</w:t>
+      </w:r>
+      <w:r>
+        <w:rPr>
+          <w:rFonts w:ascii="Times New Roman" w:hAnsi="Times New Roman" w:cs="Times New Roman"/>
+          <w:sz w:val="26"/>
+          <w:szCs w:val="26"/>
+        </w:rPr>
+        <w:t>otype</w:t>
+      </w:r>
+      <w:r>
+        <w:rPr>
+          <w:rFonts w:ascii="Times New Roman" w:hAnsi="Times New Roman" w:cs="Times New Roman"/>
+          <w:sz w:val="26"/>
+          <w:szCs w:val="26"/>
+        </w:rPr>
+        <w:t xml:space="preserve"> wiring of the project is shown on a bread board</w:t>
+      </w:r>
+      <w:r>
+        <w:rPr>
+          <w:rFonts w:ascii="Times New Roman" w:hAnsi="Times New Roman" w:cs="Times New Roman"/>
+          <w:sz w:val="26"/>
+          <w:szCs w:val="26"/>
+        </w:rPr>
+        <w:t>.</w:t>
+      </w:r>
+      <w:r>
+        <w:rPr>
+          <w:rFonts w:ascii="Times New Roman" w:hAnsi="Times New Roman" w:cs="Times New Roman"/>
+          <w:sz w:val="26"/>
+          <w:szCs w:val="26"/>
+        </w:rPr>
+        <w:t xml:space="preserve"> The Node MCU is powered by a type-a </w:t>
+      </w:r>
+      <w:r>
+        <w:rPr>
+          <w:rFonts w:ascii="Times New Roman" w:hAnsi="Times New Roman" w:cs="Times New Roman"/>
+          <w:sz w:val="26"/>
+          <w:szCs w:val="26"/>
+        </w:rPr>
+        <w:t>USB</w:t>
+      </w:r>
+      <w:r>
+        <w:rPr>
+          <w:rFonts w:ascii="Times New Roman" w:hAnsi="Times New Roman" w:cs="Times New Roman"/>
+          <w:sz w:val="26"/>
+          <w:szCs w:val="26"/>
+        </w:rPr>
+        <w:t xml:space="preserve"> cord.</w:t>
+      </w:r>
+      <w:r>
+        <w:rPr>
+          <w:rFonts w:ascii="Times New Roman" w:hAnsi="Times New Roman" w:cs="Times New Roman"/>
+          <w:sz w:val="26"/>
+          <w:szCs w:val="26"/>
+        </w:rPr>
+        <w:t xml:space="preserve"> The</w:t>
+      </w:r>
+      <w:r>
+        <w:rPr>
+          <w:rFonts w:ascii="Times New Roman" w:hAnsi="Times New Roman" w:cs="Times New Roman"/>
+          <w:sz w:val="26"/>
+          <w:szCs w:val="26"/>
+        </w:rPr>
+        <w:t xml:space="preserve"> wiring configurations:</w:t>
+      </w:r>
+    </w:p>
+    <w:tbl>
+      <w:tblPr>
+        <w:tblStyle w:val="TableGrid"/>
+        <w:tblW w:w="0" w:type="auto"/>
+        <w:tblLook w:val="04A0" w:firstRow="1" w:lastRow="0" w:firstColumn="1" w:lastColumn="0" w:noHBand="0" w:noVBand="1"/>
+      </w:tblPr>
+      <w:tblGrid>
+        <w:gridCol w:w="4517"/>
+        <w:gridCol w:w="4518"/>
+      </w:tblGrid>
+      <w:tr>
+        <w:tc>
+          <w:tcPr>
+            <w:tcW w:w="4517" w:type="dxa"/>
+          </w:tcPr>
+          <w:p>
+            <w:pPr>
+              <w:spacing w:line="360" w:lineRule="auto"/>
+              <w:rPr>
+                <w:rFonts w:ascii="Times New Roman" w:hAnsi="Times New Roman" w:cs="Times New Roman"/>
+                <w:b/>
+                <w:bCs/>
+                <w:sz w:val="26"/>
+                <w:szCs w:val="26"/>
+              </w:rPr>
+            </w:pPr>
+            <w:r>
+              <w:rPr>
+                <w:rFonts w:ascii="Times New Roman" w:hAnsi="Times New Roman" w:cs="Times New Roman"/>
+                <w:b/>
+                <w:bCs/>
+                <w:sz w:val="26"/>
+                <w:szCs w:val="26"/>
+              </w:rPr>
+              <w:t>MRC522 RFID Sensor</w:t>
+            </w:r>
+            <w:r>
+              <w:rPr>
+                <w:rFonts w:ascii="Times New Roman" w:hAnsi="Times New Roman" w:cs="Times New Roman"/>
+                <w:b/>
+                <w:bCs/>
+                <w:sz w:val="26"/>
+                <w:szCs w:val="26"/>
+              </w:rPr>
+              <w:t xml:space="preserve"> Pins</w:t>
+            </w:r>
+          </w:p>
+        </w:tc>
+        <w:tc>
+          <w:tcPr>
+            <w:tcW w:w="4518" w:type="dxa"/>
+          </w:tcPr>
+          <w:p>
+            <w:pPr>
+              <w:spacing w:line="360" w:lineRule="auto"/>
+              <w:rPr>
+                <w:rFonts w:ascii="Times New Roman" w:hAnsi="Times New Roman" w:cs="Times New Roman"/>
+                <w:b/>
+                <w:bCs/>
+                <w:sz w:val="26"/>
+                <w:szCs w:val="26"/>
+              </w:rPr>
+            </w:pPr>
+            <w:r>
+              <w:rPr>
+                <w:rFonts w:ascii="Times New Roman" w:hAnsi="Times New Roman" w:cs="Times New Roman"/>
+                <w:b/>
+                <w:bCs/>
+                <w:sz w:val="26"/>
+                <w:szCs w:val="26"/>
+              </w:rPr>
+              <w:t>Node MCU Pin</w:t>
+            </w:r>
+          </w:p>
+        </w:tc>
+      </w:tr>
+      <w:tr>
+        <w:tc>
+          <w:tcPr>
+            <w:tcW w:w="4517" w:type="dxa"/>
+          </w:tcPr>
+          <w:p>
+            <w:pPr>
+              <w:spacing w:line="360" w:lineRule="auto"/>
+              <w:rPr>
+                <w:rFonts w:ascii="Times New Roman" w:hAnsi="Times New Roman" w:cs="Times New Roman"/>
+                <w:sz w:val="26"/>
+                <w:szCs w:val="26"/>
+              </w:rPr>
+            </w:pPr>
+            <w:r>
+              <w:rPr>
+                <w:rFonts w:ascii="Times New Roman" w:hAnsi="Times New Roman" w:cs="Times New Roman"/>
+                <w:sz w:val="26"/>
+                <w:szCs w:val="26"/>
+              </w:rPr>
+              <w:t>SDA</w:t>
+            </w:r>
+          </w:p>
+        </w:tc>
+        <w:tc>
+          <w:tcPr>
+            <w:tcW w:w="4518" w:type="dxa"/>
+          </w:tcPr>
+          <w:p>
+            <w:pPr>
+              <w:spacing w:line="360" w:lineRule="auto"/>
+              <w:rPr>
+                <w:rFonts w:ascii="Times New Roman" w:hAnsi="Times New Roman" w:cs="Times New Roman"/>
+                <w:sz w:val="26"/>
+                <w:szCs w:val="26"/>
+              </w:rPr>
+            </w:pPr>
+            <w:r>
+              <w:rPr>
+                <w:rFonts w:ascii="Times New Roman" w:hAnsi="Times New Roman" w:cs="Times New Roman"/>
+                <w:sz w:val="26"/>
+                <w:szCs w:val="26"/>
+              </w:rPr>
+              <w:t>D4</w:t>
+            </w:r>
+            <w:r>
+              <w:rPr>
+                <w:rFonts w:ascii="Times New Roman" w:hAnsi="Times New Roman" w:cs="Times New Roman"/>
+                <w:sz w:val="26"/>
+                <w:szCs w:val="26"/>
+              </w:rPr>
+              <w:t xml:space="preserve"> (GPIO2)</w:t>
+            </w:r>
+          </w:p>
+        </w:tc>
+      </w:tr>
+      <w:tr>
+        <w:tc>
+          <w:tcPr>
+            <w:tcW w:w="4517" w:type="dxa"/>
+          </w:tcPr>
+          <w:p>
+            <w:pPr>
+              <w:spacing w:line="360" w:lineRule="auto"/>
+              <w:rPr>
+                <w:rFonts w:ascii="Times New Roman" w:hAnsi="Times New Roman" w:cs="Times New Roman"/>
+                <w:sz w:val="26"/>
+                <w:szCs w:val="26"/>
+              </w:rPr>
+            </w:pPr>
+            <w:r>
+              <w:rPr>
+                <w:rFonts w:ascii="Times New Roman" w:hAnsi="Times New Roman" w:cs="Times New Roman"/>
+                <w:sz w:val="26"/>
+                <w:szCs w:val="26"/>
+              </w:rPr>
+              <w:t>SCK</w:t>
+            </w:r>
+          </w:p>
+        </w:tc>
+        <w:tc>
+          <w:tcPr>
+            <w:tcW w:w="4518" w:type="dxa"/>
+          </w:tcPr>
+          <w:p>
+            <w:pPr>
+              <w:spacing w:line="360" w:lineRule="auto"/>
+              <w:rPr>
+                <w:rFonts w:ascii="Times New Roman" w:hAnsi="Times New Roman" w:cs="Times New Roman"/>
+                <w:sz w:val="26"/>
+                <w:szCs w:val="26"/>
+              </w:rPr>
+            </w:pPr>
+            <w:r>
+              <w:rPr>
+                <w:rFonts w:ascii="Times New Roman" w:hAnsi="Times New Roman" w:cs="Times New Roman"/>
+                <w:sz w:val="26"/>
+                <w:szCs w:val="26"/>
+              </w:rPr>
+              <w:t>D5</w:t>
+            </w:r>
+            <w:r>
+              <w:rPr>
+                <w:rFonts w:ascii="Times New Roman" w:hAnsi="Times New Roman" w:cs="Times New Roman"/>
+                <w:sz w:val="26"/>
+                <w:szCs w:val="26"/>
+              </w:rPr>
+              <w:t xml:space="preserve"> (GPIO14)</w:t>
+            </w:r>
+          </w:p>
+        </w:tc>
+      </w:tr>
+      <w:tr>
+        <w:tc>
+          <w:tcPr>
+            <w:tcW w:w="4517" w:type="dxa"/>
+          </w:tcPr>
+          <w:p>
+            <w:pPr>
+              <w:spacing w:line="360" w:lineRule="auto"/>
+              <w:rPr>
+                <w:rFonts w:ascii="Times New Roman" w:hAnsi="Times New Roman" w:cs="Times New Roman"/>
+                <w:sz w:val="26"/>
+                <w:szCs w:val="26"/>
+              </w:rPr>
+            </w:pPr>
+            <w:r>
+              <w:rPr>
+                <w:rFonts w:ascii="Times New Roman" w:hAnsi="Times New Roman" w:cs="Times New Roman"/>
+                <w:sz w:val="26"/>
+                <w:szCs w:val="26"/>
+              </w:rPr>
+              <w:t>MOSI</w:t>
+            </w:r>
+          </w:p>
+        </w:tc>
+        <w:tc>
+          <w:tcPr>
+            <w:tcW w:w="4518" w:type="dxa"/>
+          </w:tcPr>
+          <w:p>
+            <w:pPr>
+              <w:spacing w:line="360" w:lineRule="auto"/>
+              <w:rPr>
+                <w:rFonts w:ascii="Times New Roman" w:hAnsi="Times New Roman" w:cs="Times New Roman"/>
+                <w:sz w:val="26"/>
+                <w:szCs w:val="26"/>
+              </w:rPr>
+            </w:pPr>
+            <w:r>
+              <w:rPr>
+                <w:rFonts w:ascii="Times New Roman" w:hAnsi="Times New Roman" w:cs="Times New Roman"/>
+                <w:sz w:val="26"/>
+                <w:szCs w:val="26"/>
+              </w:rPr>
+              <w:t>D7</w:t>
+            </w:r>
+            <w:r>
+              <w:rPr>
+                <w:rFonts w:ascii="Times New Roman" w:hAnsi="Times New Roman" w:cs="Times New Roman"/>
+                <w:sz w:val="26"/>
+                <w:szCs w:val="26"/>
+              </w:rPr>
+              <w:t xml:space="preserve"> (</w:t>
+            </w:r>
+            <w:r>
+              <w:rPr>
+                <w:rFonts w:ascii="Times New Roman" w:hAnsi="Times New Roman" w:cs="Times New Roman"/>
+                <w:sz w:val="26"/>
+                <w:szCs w:val="26"/>
+              </w:rPr>
+              <w:t>GPIO13</w:t>
+            </w:r>
+            <w:r>
+              <w:rPr>
+                <w:rFonts w:ascii="Times New Roman" w:hAnsi="Times New Roman" w:cs="Times New Roman"/>
+                <w:sz w:val="26"/>
+                <w:szCs w:val="26"/>
+              </w:rPr>
+              <w:t>)</w:t>
+            </w:r>
+          </w:p>
+        </w:tc>
+      </w:tr>
+      <w:tr>
+        <w:tc>
+          <w:tcPr>
+            <w:tcW w:w="4517" w:type="dxa"/>
+          </w:tcPr>
+          <w:p>
+            <w:pPr>
+              <w:spacing w:line="360" w:lineRule="auto"/>
+              <w:rPr>
+                <w:rFonts w:ascii="Times New Roman" w:hAnsi="Times New Roman" w:cs="Times New Roman"/>
+                <w:sz w:val="26"/>
+                <w:szCs w:val="26"/>
+              </w:rPr>
+            </w:pPr>
+            <w:r>
+              <w:rPr>
+                <w:rFonts w:ascii="Times New Roman" w:hAnsi="Times New Roman" w:cs="Times New Roman"/>
+                <w:sz w:val="26"/>
+                <w:szCs w:val="26"/>
+              </w:rPr>
+              <w:t>MISO</w:t>
+            </w:r>
+          </w:p>
+        </w:tc>
+        <w:tc>
+          <w:tcPr>
+            <w:tcW w:w="4518" w:type="dxa"/>
+          </w:tcPr>
+          <w:p>
+            <w:pPr>
+              <w:spacing w:line="360" w:lineRule="auto"/>
+              <w:rPr>
+                <w:rFonts w:ascii="Times New Roman" w:hAnsi="Times New Roman" w:cs="Times New Roman"/>
+                <w:sz w:val="26"/>
+                <w:szCs w:val="26"/>
+              </w:rPr>
+            </w:pPr>
+            <w:r>
+              <w:rPr>
+                <w:rFonts w:ascii="Times New Roman" w:hAnsi="Times New Roman" w:cs="Times New Roman"/>
+                <w:sz w:val="26"/>
+                <w:szCs w:val="26"/>
+              </w:rPr>
+              <w:t>D6</w:t>
+            </w:r>
+            <w:r>
+              <w:rPr>
+                <w:rFonts w:ascii="Times New Roman" w:hAnsi="Times New Roman" w:cs="Times New Roman"/>
+                <w:sz w:val="26"/>
+                <w:szCs w:val="26"/>
+              </w:rPr>
+              <w:t xml:space="preserve"> (GPIO</w:t>
+            </w:r>
+            <w:r>
+              <w:rPr>
+                <w:rFonts w:ascii="Times New Roman" w:hAnsi="Times New Roman" w:cs="Times New Roman"/>
+                <w:sz w:val="26"/>
+                <w:szCs w:val="26"/>
+              </w:rPr>
+              <w:t>12</w:t>
+            </w:r>
+            <w:r>
+              <w:rPr>
+                <w:rFonts w:ascii="Times New Roman" w:hAnsi="Times New Roman" w:cs="Times New Roman"/>
+                <w:sz w:val="26"/>
+                <w:szCs w:val="26"/>
+              </w:rPr>
+              <w:t>)</w:t>
+            </w:r>
+          </w:p>
+        </w:tc>
+      </w:tr>
+      <w:tr>
+        <w:tc>
+          <w:tcPr>
+            <w:tcW w:w="4517" w:type="dxa"/>
+          </w:tcPr>
+          <w:p>
+            <w:pPr>
+              <w:spacing w:line="360" w:lineRule="auto"/>
+              <w:rPr>
+                <w:rFonts w:ascii="Times New Roman" w:hAnsi="Times New Roman" w:cs="Times New Roman"/>
+                <w:sz w:val="26"/>
+                <w:szCs w:val="26"/>
+              </w:rPr>
+            </w:pPr>
+            <w:r>
+              <w:rPr>
+                <w:rFonts w:ascii="Times New Roman" w:hAnsi="Times New Roman" w:cs="Times New Roman"/>
+                <w:sz w:val="26"/>
+                <w:szCs w:val="26"/>
+              </w:rPr>
+              <w:t>IRQ</w:t>
+            </w:r>
+          </w:p>
+        </w:tc>
+        <w:tc>
+          <w:tcPr>
+            <w:tcW w:w="4518" w:type="dxa"/>
+          </w:tcPr>
+          <w:p>
+            <w:pPr>
+              <w:spacing w:line="360" w:lineRule="auto"/>
+              <w:rPr>
+                <w:rFonts w:ascii="Times New Roman" w:hAnsi="Times New Roman" w:cs="Times New Roman"/>
+                <w:sz w:val="26"/>
+                <w:szCs w:val="26"/>
+              </w:rPr>
+            </w:pPr>
+            <w:r>
+              <w:rPr>
+                <w:rFonts w:ascii="Times New Roman" w:hAnsi="Times New Roman" w:cs="Times New Roman"/>
+                <w:sz w:val="26"/>
+                <w:szCs w:val="26"/>
+              </w:rPr>
+              <w:t>Not Connected</w:t>
+            </w:r>
+          </w:p>
+        </w:tc>
+      </w:tr>
+      <w:tr>
+        <w:tc>
+          <w:tcPr>
+            <w:tcW w:w="4517" w:type="dxa"/>
+          </w:tcPr>
+          <w:p>
+            <w:pPr>
+              <w:spacing w:line="360" w:lineRule="auto"/>
+              <w:rPr>
+                <w:rFonts w:ascii="Times New Roman" w:hAnsi="Times New Roman" w:cs="Times New Roman"/>
+                <w:sz w:val="26"/>
+                <w:szCs w:val="26"/>
+              </w:rPr>
+            </w:pPr>
+            <w:r>
+              <w:rPr>
+                <w:rFonts w:ascii="Times New Roman" w:hAnsi="Times New Roman" w:cs="Times New Roman"/>
+                <w:sz w:val="26"/>
+                <w:szCs w:val="26"/>
+              </w:rPr>
+              <w:t>GND</w:t>
+            </w:r>
+          </w:p>
+        </w:tc>
+        <w:tc>
+          <w:tcPr>
+            <w:tcW w:w="4518" w:type="dxa"/>
+          </w:tcPr>
+          <w:p>
+            <w:pPr>
+              <w:spacing w:line="360" w:lineRule="auto"/>
+              <w:rPr>
+                <w:rFonts w:ascii="Times New Roman" w:hAnsi="Times New Roman" w:cs="Times New Roman"/>
+                <w:sz w:val="26"/>
+                <w:szCs w:val="26"/>
+              </w:rPr>
+            </w:pPr>
+            <w:r>
+              <w:rPr>
+                <w:rFonts w:ascii="Times New Roman" w:hAnsi="Times New Roman" w:cs="Times New Roman"/>
+                <w:sz w:val="26"/>
+                <w:szCs w:val="26"/>
+              </w:rPr>
+              <w:t>GND</w:t>
+            </w:r>
+          </w:p>
+        </w:tc>
+      </w:tr>
+      <w:tr>
+        <w:tc>
+          <w:tcPr>
+            <w:tcW w:w="4517" w:type="dxa"/>
+          </w:tcPr>
+          <w:p>
+            <w:pPr>
+              <w:spacing w:line="360" w:lineRule="auto"/>
+              <w:rPr>
+                <w:rFonts w:ascii="Times New Roman" w:hAnsi="Times New Roman" w:cs="Times New Roman"/>
+                <w:sz w:val="26"/>
+                <w:szCs w:val="26"/>
+              </w:rPr>
+            </w:pPr>
+            <w:r>
+              <w:rPr>
+                <w:rFonts w:ascii="Times New Roman" w:hAnsi="Times New Roman" w:cs="Times New Roman"/>
+                <w:sz w:val="26"/>
+                <w:szCs w:val="26"/>
+              </w:rPr>
+              <w:lastRenderedPageBreak/>
+              <w:t>RST</w:t>
+            </w:r>
+          </w:p>
+        </w:tc>
+        <w:tc>
+          <w:tcPr>
+            <w:tcW w:w="4518" w:type="dxa"/>
+          </w:tcPr>
+          <w:p>
+            <w:pPr>
+              <w:spacing w:line="360" w:lineRule="auto"/>
+              <w:rPr>
+                <w:rFonts w:ascii="Times New Roman" w:hAnsi="Times New Roman" w:cs="Times New Roman"/>
+                <w:sz w:val="26"/>
+                <w:szCs w:val="26"/>
+              </w:rPr>
+            </w:pPr>
+            <w:r>
+              <w:rPr>
+                <w:rFonts w:ascii="Times New Roman" w:hAnsi="Times New Roman" w:cs="Times New Roman"/>
+                <w:sz w:val="26"/>
+                <w:szCs w:val="26"/>
+              </w:rPr>
+              <w:t>D3</w:t>
+            </w:r>
+            <w:r>
+              <w:rPr>
+                <w:rFonts w:ascii="Times New Roman" w:hAnsi="Times New Roman" w:cs="Times New Roman"/>
+                <w:sz w:val="26"/>
+                <w:szCs w:val="26"/>
+              </w:rPr>
+              <w:t xml:space="preserve"> (GPIO0)</w:t>
+            </w:r>
+          </w:p>
+        </w:tc>
+      </w:tr>
+      <w:tr>
+        <w:tc>
+          <w:tcPr>
+            <w:tcW w:w="4517" w:type="dxa"/>
+          </w:tcPr>
+          <w:p>
+            <w:pPr>
+              <w:spacing w:line="360" w:lineRule="auto"/>
+              <w:rPr>
+                <w:rFonts w:ascii="Times New Roman" w:hAnsi="Times New Roman" w:cs="Times New Roman"/>
+                <w:sz w:val="26"/>
+                <w:szCs w:val="26"/>
+              </w:rPr>
+            </w:pPr>
+            <w:r>
+              <w:rPr>
+                <w:rFonts w:ascii="Times New Roman" w:hAnsi="Times New Roman" w:cs="Times New Roman"/>
+                <w:sz w:val="26"/>
+                <w:szCs w:val="26"/>
+              </w:rPr>
+              <w:t>3.3V</w:t>
+            </w:r>
+          </w:p>
+        </w:tc>
+        <w:tc>
+          <w:tcPr>
+            <w:tcW w:w="4518" w:type="dxa"/>
+          </w:tcPr>
+          <w:p>
+            <w:pPr>
+              <w:spacing w:line="360" w:lineRule="auto"/>
+              <w:rPr>
+                <w:rFonts w:ascii="Times New Roman" w:hAnsi="Times New Roman" w:cs="Times New Roman"/>
+                <w:sz w:val="26"/>
+                <w:szCs w:val="26"/>
+              </w:rPr>
+            </w:pPr>
+            <w:r>
+              <w:rPr>
+                <w:rFonts w:ascii="Times New Roman" w:hAnsi="Times New Roman" w:cs="Times New Roman"/>
+                <w:sz w:val="26"/>
+                <w:szCs w:val="26"/>
+              </w:rPr>
+              <w:t>3V3</w:t>
+            </w:r>
+            <w:r>
+              <w:rPr>
+                <w:rFonts w:ascii="Times New Roman" w:hAnsi="Times New Roman" w:cs="Times New Roman"/>
+                <w:sz w:val="26"/>
+                <w:szCs w:val="26"/>
+              </w:rPr>
+              <w:t>/3.3V</w:t>
+            </w:r>
+          </w:p>
+        </w:tc>
+      </w:tr>
+    </w:tbl>
+    <w:p>
+      <w:pPr>
+        <w:spacing w:line="360" w:lineRule="auto"/>
+        <w:jc w:val="center"/>
+        <w:rPr>
+          <w:rFonts w:ascii="Times New Roman" w:hAnsi="Times New Roman" w:cs="Times New Roman"/>
+          <w:b/>
+          <w:bCs/>
+          <w:sz w:val="26"/>
+          <w:szCs w:val="26"/>
+        </w:rPr>
+      </w:pPr>
+      <w:r>
+        <w:rPr>
+          <w:rFonts w:ascii="Times New Roman" w:hAnsi="Times New Roman" w:cs="Times New Roman"/>
+          <w:b/>
+          <w:bCs/>
+          <w:sz w:val="26"/>
+          <w:szCs w:val="26"/>
+        </w:rPr>
+        <w:t>Table</w:t>
+      </w:r>
+      <w:r>
+        <w:rPr>
+          <w:rFonts w:ascii="Times New Roman" w:hAnsi="Times New Roman" w:cs="Times New Roman"/>
+          <w:b/>
+          <w:bCs/>
+          <w:sz w:val="26"/>
+          <w:szCs w:val="26"/>
+        </w:rPr>
+        <w:t xml:space="preserve"> </w:t>
+      </w:r>
+      <w:r>
+        <w:rPr>
+          <w:rFonts w:ascii="Times New Roman" w:hAnsi="Times New Roman" w:cs="Times New Roman"/>
+          <w:b/>
+          <w:bCs/>
+          <w:sz w:val="26"/>
+          <w:szCs w:val="26"/>
+        </w:rPr>
+        <w:t>X</w:t>
+      </w:r>
+      <w:r>
+        <w:rPr>
+          <w:rFonts w:ascii="Times New Roman" w:hAnsi="Times New Roman" w:cs="Times New Roman"/>
+          <w:b/>
+          <w:bCs/>
+          <w:sz w:val="26"/>
+          <w:szCs w:val="26"/>
+        </w:rPr>
+        <w:t xml:space="preserve">: </w:t>
+      </w:r>
+      <w:r>
+        <w:rPr>
+          <w:rFonts w:ascii="Times New Roman" w:hAnsi="Times New Roman" w:cs="Times New Roman"/>
+          <w:b/>
+          <w:bCs/>
+          <w:sz w:val="26"/>
+          <w:szCs w:val="26"/>
+        </w:rPr>
+        <w:t xml:space="preserve">RFID Sensor and </w:t>
+      </w:r>
+      <w:r>
+        <w:rPr>
+          <w:rFonts w:ascii="Times New Roman" w:hAnsi="Times New Roman" w:cs="Times New Roman"/>
+          <w:b/>
+          <w:bCs/>
+          <w:sz w:val="26"/>
+          <w:szCs w:val="26"/>
+        </w:rPr>
+        <w:t>i</w:t>
+      </w:r>
+      <w:r>
+        <w:rPr>
+          <w:rFonts w:ascii="Times New Roman" w:hAnsi="Times New Roman" w:cs="Times New Roman"/>
+          <w:b/>
+          <w:bCs/>
+          <w:sz w:val="26"/>
+          <w:szCs w:val="26"/>
+        </w:rPr>
+        <w:t>ts</w:t>
+      </w:r>
+      <w:r>
+        <w:rPr>
+          <w:rFonts w:ascii="Times New Roman" w:hAnsi="Times New Roman" w:cs="Times New Roman"/>
+          <w:b/>
+          <w:bCs/>
+          <w:sz w:val="26"/>
+          <w:szCs w:val="26"/>
+        </w:rPr>
+        <w:t xml:space="preserve"> Pin</w:t>
+      </w:r>
+      <w:r>
+        <w:rPr>
+          <w:rFonts w:ascii="Times New Roman" w:hAnsi="Times New Roman" w:cs="Times New Roman"/>
+          <w:b/>
+          <w:bCs/>
+          <w:sz w:val="26"/>
+          <w:szCs w:val="26"/>
+        </w:rPr>
+        <w:t xml:space="preserve"> Connections to the Node</w:t>
+      </w:r>
+      <w:r>
+        <w:rPr>
+          <w:rFonts w:ascii="Times New Roman" w:hAnsi="Times New Roman" w:cs="Times New Roman"/>
+          <w:b/>
+          <w:bCs/>
+          <w:sz w:val="26"/>
+          <w:szCs w:val="26"/>
+        </w:rPr>
+        <w:t xml:space="preserve"> </w:t>
+      </w:r>
+      <w:r>
+        <w:rPr>
+          <w:rFonts w:ascii="Times New Roman" w:hAnsi="Times New Roman" w:cs="Times New Roman"/>
+          <w:b/>
+          <w:bCs/>
+          <w:sz w:val="26"/>
+          <w:szCs w:val="26"/>
+        </w:rPr>
+        <w:t>MCU</w:t>
+      </w:r>
+    </w:p>
+    <w:p>
+      <w:pPr>
+        <w:spacing w:line="360" w:lineRule="auto"/>
+        <w:rPr>
+          <w:rFonts w:ascii="Times New Roman" w:hAnsi="Times New Roman" w:cs="Times New Roman"/>
+          <w:sz w:val="26"/>
+          <w:szCs w:val="26"/>
+        </w:rPr>
+      </w:pPr>
+    </w:p>
+    <w:tbl>
+      <w:tblPr>
+        <w:tblStyle w:val="TableGrid"/>
+        <w:tblW w:w="0" w:type="auto"/>
+        <w:tblLook w:val="04A0" w:firstRow="1" w:lastRow="0" w:firstColumn="1" w:lastColumn="0" w:noHBand="0" w:noVBand="1"/>
+      </w:tblPr>
+      <w:tblGrid>
+        <w:gridCol w:w="4517"/>
+        <w:gridCol w:w="4518"/>
+      </w:tblGrid>
+      <w:tr>
+        <w:tc>
+          <w:tcPr>
+            <w:tcW w:w="4517" w:type="dxa"/>
+          </w:tcPr>
+          <w:p>
+            <w:pPr>
+              <w:spacing w:line="360" w:lineRule="auto"/>
+              <w:rPr>
+                <w:rFonts w:ascii="Times New Roman" w:hAnsi="Times New Roman" w:cs="Times New Roman"/>
+                <w:b/>
+                <w:bCs/>
+                <w:sz w:val="26"/>
+                <w:szCs w:val="26"/>
+              </w:rPr>
+            </w:pPr>
+            <w:r>
+              <w:rPr>
+                <w:rFonts w:ascii="Times New Roman" w:hAnsi="Times New Roman" w:cs="Times New Roman"/>
+                <w:b/>
+                <w:bCs/>
+                <w:sz w:val="26"/>
+                <w:szCs w:val="26"/>
+              </w:rPr>
+              <w:t>Other Components</w:t>
+            </w:r>
+          </w:p>
+        </w:tc>
+        <w:tc>
+          <w:tcPr>
+            <w:tcW w:w="4518" w:type="dxa"/>
+          </w:tcPr>
+          <w:p>
+            <w:pPr>
+              <w:spacing w:line="360" w:lineRule="auto"/>
+              <w:rPr>
+                <w:rFonts w:ascii="Times New Roman" w:hAnsi="Times New Roman" w:cs="Times New Roman"/>
+                <w:b/>
+                <w:bCs/>
+                <w:sz w:val="26"/>
+                <w:szCs w:val="26"/>
+              </w:rPr>
+            </w:pPr>
+            <w:r>
+              <w:rPr>
+                <w:rFonts w:ascii="Times New Roman" w:hAnsi="Times New Roman" w:cs="Times New Roman"/>
+                <w:b/>
+                <w:bCs/>
+                <w:sz w:val="26"/>
+                <w:szCs w:val="26"/>
+              </w:rPr>
+              <w:t>Node MCU Pins</w:t>
+            </w:r>
+          </w:p>
+        </w:tc>
+      </w:tr>
+      <w:tr>
+        <w:tc>
+          <w:tcPr>
+            <w:tcW w:w="4517" w:type="dxa"/>
+          </w:tcPr>
+          <w:p>
+            <w:pPr>
+              <w:spacing w:line="360" w:lineRule="auto"/>
+              <w:rPr>
+                <w:rFonts w:ascii="Times New Roman" w:hAnsi="Times New Roman" w:cs="Times New Roman"/>
+                <w:sz w:val="26"/>
+                <w:szCs w:val="26"/>
+              </w:rPr>
+            </w:pPr>
+            <w:r>
+              <w:rPr>
+                <w:rFonts w:ascii="Times New Roman" w:hAnsi="Times New Roman" w:cs="Times New Roman"/>
+                <w:sz w:val="26"/>
+                <w:szCs w:val="26"/>
+              </w:rPr>
+              <w:t>Red LED</w:t>
+            </w:r>
+          </w:p>
+        </w:tc>
+        <w:tc>
+          <w:tcPr>
+            <w:tcW w:w="4518" w:type="dxa"/>
+          </w:tcPr>
+          <w:p>
+            <w:pPr>
+              <w:spacing w:line="360" w:lineRule="auto"/>
+              <w:rPr>
+                <w:rFonts w:ascii="Times New Roman" w:hAnsi="Times New Roman" w:cs="Times New Roman"/>
+                <w:sz w:val="26"/>
+                <w:szCs w:val="26"/>
+              </w:rPr>
+            </w:pPr>
+            <w:r>
+              <w:rPr>
+                <w:rFonts w:ascii="Times New Roman" w:hAnsi="Times New Roman" w:cs="Times New Roman"/>
+                <w:sz w:val="26"/>
+                <w:szCs w:val="26"/>
+              </w:rPr>
+              <w:t>D</w:t>
+            </w:r>
+            <w:r>
+              <w:rPr>
+                <w:rFonts w:ascii="Times New Roman" w:hAnsi="Times New Roman" w:cs="Times New Roman"/>
+                <w:sz w:val="26"/>
+                <w:szCs w:val="26"/>
+              </w:rPr>
+              <w:t>0</w:t>
+            </w:r>
+            <w:r>
+              <w:rPr>
+                <w:rFonts w:ascii="Times New Roman" w:hAnsi="Times New Roman" w:cs="Times New Roman"/>
+                <w:sz w:val="26"/>
+                <w:szCs w:val="26"/>
+              </w:rPr>
+              <w:t xml:space="preserve"> (GPIO16)</w:t>
+            </w:r>
+          </w:p>
+        </w:tc>
+      </w:tr>
+      <w:tr>
+        <w:tc>
+          <w:tcPr>
+            <w:tcW w:w="4517" w:type="dxa"/>
+          </w:tcPr>
+          <w:p>
+            <w:pPr>
+              <w:spacing w:line="360" w:lineRule="auto"/>
+              <w:rPr>
+                <w:rFonts w:ascii="Times New Roman" w:hAnsi="Times New Roman" w:cs="Times New Roman"/>
+                <w:sz w:val="26"/>
+                <w:szCs w:val="26"/>
+              </w:rPr>
+            </w:pPr>
+            <w:r>
+              <w:rPr>
+                <w:rFonts w:ascii="Times New Roman" w:hAnsi="Times New Roman" w:cs="Times New Roman"/>
+                <w:sz w:val="26"/>
+                <w:szCs w:val="26"/>
+              </w:rPr>
+              <w:t>Green LED</w:t>
+            </w:r>
+          </w:p>
+        </w:tc>
+        <w:tc>
+          <w:tcPr>
+            <w:tcW w:w="4518" w:type="dxa"/>
+          </w:tcPr>
+          <w:p>
+            <w:pPr>
+              <w:spacing w:line="360" w:lineRule="auto"/>
+              <w:rPr>
+                <w:rFonts w:ascii="Times New Roman" w:hAnsi="Times New Roman" w:cs="Times New Roman"/>
+                <w:sz w:val="26"/>
+                <w:szCs w:val="26"/>
+              </w:rPr>
+            </w:pPr>
+            <w:r>
+              <w:rPr>
+                <w:rFonts w:ascii="Times New Roman" w:hAnsi="Times New Roman" w:cs="Times New Roman"/>
+                <w:sz w:val="26"/>
+                <w:szCs w:val="26"/>
+              </w:rPr>
+              <w:t>D</w:t>
+            </w:r>
+            <w:r>
+              <w:rPr>
+                <w:rFonts w:ascii="Times New Roman" w:hAnsi="Times New Roman" w:cs="Times New Roman"/>
+                <w:sz w:val="26"/>
+                <w:szCs w:val="26"/>
+              </w:rPr>
+              <w:t>1 (</w:t>
+            </w:r>
+            <w:r>
+              <w:rPr>
+                <w:rFonts w:ascii="Times New Roman" w:hAnsi="Times New Roman" w:cs="Times New Roman"/>
+                <w:sz w:val="26"/>
+                <w:szCs w:val="26"/>
+              </w:rPr>
+              <w:t>GPIO5</w:t>
+            </w:r>
+            <w:r>
+              <w:rPr>
+                <w:rFonts w:ascii="Times New Roman" w:hAnsi="Times New Roman" w:cs="Times New Roman"/>
+                <w:sz w:val="26"/>
+                <w:szCs w:val="26"/>
+              </w:rPr>
+              <w:t>)</w:t>
+            </w:r>
+          </w:p>
+        </w:tc>
+      </w:tr>
+    </w:tbl>
+    <w:p>
+      <w:pPr>
+        <w:spacing w:line="360" w:lineRule="auto"/>
+        <w:jc w:val="center"/>
+        <w:rPr>
+          <w:rFonts w:ascii="Times New Roman" w:hAnsi="Times New Roman" w:cs="Times New Roman"/>
+          <w:b/>
+          <w:bCs/>
+          <w:sz w:val="26"/>
+          <w:szCs w:val="26"/>
+        </w:rPr>
+      </w:pPr>
+      <w:r>
+        <w:rPr>
+          <w:rFonts w:ascii="Times New Roman" w:hAnsi="Times New Roman" w:cs="Times New Roman"/>
+          <w:b/>
+          <w:bCs/>
+          <w:sz w:val="26"/>
+          <w:szCs w:val="26"/>
+        </w:rPr>
+        <w:t>Table</w:t>
+      </w:r>
+      <w:r>
+        <w:rPr>
+          <w:rFonts w:ascii="Times New Roman" w:hAnsi="Times New Roman" w:cs="Times New Roman"/>
+          <w:b/>
+          <w:bCs/>
+          <w:sz w:val="26"/>
+          <w:szCs w:val="26"/>
+        </w:rPr>
+        <w:t xml:space="preserve"> </w:t>
+      </w:r>
+      <w:r>
+        <w:rPr>
+          <w:rFonts w:ascii="Times New Roman" w:hAnsi="Times New Roman" w:cs="Times New Roman"/>
+          <w:b/>
+          <w:bCs/>
+          <w:sz w:val="26"/>
+          <w:szCs w:val="26"/>
+        </w:rPr>
+        <w:t>X</w:t>
+      </w:r>
+      <w:r>
+        <w:rPr>
+          <w:rFonts w:ascii="Times New Roman" w:hAnsi="Times New Roman" w:cs="Times New Roman"/>
+          <w:b/>
+          <w:bCs/>
+          <w:sz w:val="26"/>
+          <w:szCs w:val="26"/>
+        </w:rPr>
+        <w:t xml:space="preserve">: </w:t>
+      </w:r>
+      <w:r>
+        <w:rPr>
+          <w:rFonts w:ascii="Times New Roman" w:hAnsi="Times New Roman" w:cs="Times New Roman"/>
+          <w:b/>
+          <w:bCs/>
+          <w:sz w:val="26"/>
+          <w:szCs w:val="26"/>
+        </w:rPr>
+        <w:t>Other Components</w:t>
+      </w:r>
+      <w:r>
+        <w:rPr>
+          <w:rFonts w:ascii="Times New Roman" w:hAnsi="Times New Roman" w:cs="Times New Roman"/>
+          <w:b/>
+          <w:bCs/>
+          <w:sz w:val="26"/>
+          <w:szCs w:val="26"/>
+        </w:rPr>
+        <w:t xml:space="preserve"> and </w:t>
+      </w:r>
+      <w:r>
+        <w:rPr>
+          <w:rFonts w:ascii="Times New Roman" w:hAnsi="Times New Roman" w:cs="Times New Roman"/>
+          <w:b/>
+          <w:bCs/>
+          <w:sz w:val="26"/>
+          <w:szCs w:val="26"/>
+        </w:rPr>
+        <w:t>their</w:t>
+      </w:r>
+      <w:r>
+        <w:rPr>
+          <w:rFonts w:ascii="Times New Roman" w:hAnsi="Times New Roman" w:cs="Times New Roman"/>
+          <w:b/>
+          <w:bCs/>
+          <w:sz w:val="26"/>
+          <w:szCs w:val="26"/>
+        </w:rPr>
+        <w:t xml:space="preserve"> Pin Connections to the Node</w:t>
+      </w:r>
+      <w:r>
+        <w:rPr>
+          <w:rFonts w:ascii="Times New Roman" w:hAnsi="Times New Roman" w:cs="Times New Roman"/>
+          <w:b/>
+          <w:bCs/>
+          <w:sz w:val="26"/>
+          <w:szCs w:val="26"/>
+        </w:rPr>
+        <w:t xml:space="preserve"> </w:t>
+      </w:r>
+      <w:r>
+        <w:rPr>
+          <w:rFonts w:ascii="Times New Roman" w:hAnsi="Times New Roman" w:cs="Times New Roman"/>
+          <w:b/>
+          <w:bCs/>
+          <w:sz w:val="26"/>
+          <w:szCs w:val="26"/>
+        </w:rPr>
+        <w:t>MCU</w:t>
+      </w:r>
+    </w:p>
+    <w:p>
+      <w:pPr>
+        <w:spacing w:line="360" w:lineRule="auto"/>
+        <w:rPr>
+          <w:rFonts w:ascii="Times New Roman" w:hAnsi="Times New Roman" w:cs="Times New Roman"/>
+          <w:sz w:val="26"/>
+          <w:szCs w:val="26"/>
+        </w:rPr>
+      </w:pPr>
+    </w:p>
+    <w:p>
+      <w:pPr>
+        <w:spacing w:line="360" w:lineRule="auto"/>
+        <w:jc w:val="both"/>
+        <w:rPr>
+          <w:rFonts w:ascii="Times New Roman" w:hAnsi="Times New Roman" w:cs="Times New Roman"/>
+          <w:sz w:val="26"/>
+          <w:szCs w:val="26"/>
+        </w:rPr>
+      </w:pPr>
+      <w:r>
+        <w:rPr>
+          <w:rFonts w:ascii="Times New Roman" w:hAnsi="Times New Roman" w:cs="Times New Roman"/>
+          <w:sz w:val="26"/>
+          <w:szCs w:val="26"/>
+        </w:rPr>
+        <w:t>The tables above show the connections between the microcontroller, LEDs and RFID sensor</w:t>
+      </w:r>
+      <w:r>
+        <w:rPr>
+          <w:rFonts w:ascii="Times New Roman" w:hAnsi="Times New Roman" w:cs="Times New Roman"/>
+          <w:sz w:val="26"/>
+          <w:szCs w:val="26"/>
+        </w:rPr>
+        <w:t>. Some more LEDs and a Buzzer was added as the work progressed</w:t>
+      </w:r>
+      <w:r>
+        <w:rPr>
+          <w:rFonts w:ascii="Times New Roman" w:hAnsi="Times New Roman" w:cs="Times New Roman"/>
+          <w:sz w:val="26"/>
+          <w:szCs w:val="26"/>
+        </w:rPr>
+        <w:t>.</w:t>
+      </w:r>
+      <w:r>
+        <w:rPr>
+          <w:rFonts w:ascii="Times New Roman" w:hAnsi="Times New Roman" w:cs="Times New Roman"/>
+          <w:sz w:val="26"/>
+          <w:szCs w:val="26"/>
+        </w:rPr>
+        <w:t xml:space="preserve"> When a registered RFID tag is shown to the device, it scans its unique ID and sends a request to the database.</w:t>
+      </w:r>
+      <w:r>
+        <w:rPr>
+          <w:rFonts w:ascii="Times New Roman" w:hAnsi="Times New Roman" w:cs="Times New Roman"/>
+          <w:sz w:val="26"/>
+          <w:szCs w:val="26"/>
+        </w:rPr>
+        <w:t xml:space="preserve"> It takes less than a second for the server to respond with a true or false value. If the server returns a false, the red LED comes on for </w:t>
+      </w:r>
+      <w:r>
+        <w:rPr>
+          <w:rFonts w:ascii="Times New Roman" w:hAnsi="Times New Roman" w:cs="Times New Roman"/>
+          <w:sz w:val="26"/>
+          <w:szCs w:val="26"/>
+        </w:rPr>
+        <w:t>two seconds. If the reply was true, the green LED comes on for two seconds.</w:t>
+      </w:r>
+    </w:p>
+    <w:p>
+      <w:pPr>
+        <w:spacing w:line="360" w:lineRule="auto"/>
+        <w:rPr>
+          <w:rFonts w:ascii="Times New Roman" w:hAnsi="Times New Roman" w:cs="Times New Roman"/>
+          <w:sz w:val="26"/>
+          <w:szCs w:val="26"/>
+        </w:rPr>
+      </w:pPr>
+    </w:p>
+    <w:p>
+      <w:pPr>
+        <w:pStyle w:val="ListParagraph"/>
+        <w:numPr>
+          <w:ilvl w:val="0"/>
+          <w:numId w:val="1"/>
+        </w:numPr>
+        <w:spacing w:line="360" w:lineRule="auto"/>
+        <w:rPr>
+          <w:rFonts w:ascii="Times New Roman" w:hAnsi="Times New Roman" w:cs="Times New Roman"/>
+          <w:b/>
+          <w:bCs/>
+          <w:sz w:val="26"/>
+          <w:szCs w:val="26"/>
+        </w:rPr>
+      </w:pPr>
+      <w:r>
+        <w:rPr>
+          <w:rFonts w:ascii="Times New Roman" w:hAnsi="Times New Roman" w:cs="Times New Roman"/>
+          <w:b/>
+          <w:bCs/>
+          <w:sz w:val="26"/>
+          <w:szCs w:val="26"/>
+        </w:rPr>
+        <w:t xml:space="preserve"> Coding</w:t>
+      </w:r>
+    </w:p>
+    <w:p>
+      <w:pPr>
+        <w:spacing w:line="360" w:lineRule="auto"/>
+        <w:rPr>
+          <w:rFonts w:ascii="Times New Roman" w:hAnsi="Times New Roman" w:cs="Times New Roman"/>
+          <w:sz w:val="26"/>
+          <w:szCs w:val="26"/>
+        </w:rPr>
+      </w:pPr>
+      <w:r>
+        <w:rPr>
+          <w:rFonts w:ascii="Times New Roman" w:hAnsi="Times New Roman" w:cs="Times New Roman"/>
+          <w:noProof/>
+          <w:sz w:val="26"/>
+          <w:szCs w:val="26"/>
+        </w:rPr>
+        <w:drawing>
+          <wp:inline distT="0" distB="0" distL="0" distR="0" wp14:anchorId="6EA04FF5" wp14:editId="734CEB08">
+            <wp:extent cx="5743575" cy="3228975"/>
+            <wp:effectExtent l="0" t="0" r="9525" b="9525"/>
+            <wp:docPr id="2" name="Picture 2"/>
+            <wp:cNvGraphicFramePr>
+              <a:graphicFrameLocks xmlns:a="http://schemas.openxmlformats.org/drawingml/2006/main" noChangeAspect="1"/>
+            </wp:cNvGraphicFramePr>
+            <a:graphic xmlns:a="http://schemas.openxmlformats.org/drawingml/2006/main">
+              <a:graphicData uri="http://schemas.openxmlformats.org/drawingml/2006/picture">
+                <pic:pic xmlns:pic="http://schemas.openxmlformats.org/drawingml/2006/picture">
+                  <pic:nvPicPr>
+                    <pic:cNvPr id="2" name="Screenshot (96).png"/>
+                    <pic:cNvPicPr/>
+                  </pic:nvPicPr>
+                  <pic:blipFill>
+                    <a:blip r:embed="rId7">
+                      <a:extLst>
+                        <a:ext uri="{28A0092B-C50C-407E-A947-70E740481C1C}">
+                          <a14:useLocalDpi xmlns:a14="http://schemas.microsoft.com/office/drawing/2010/main" val="0"/>
+                        </a:ext>
+                      </a:extLst>
+                    </a:blip>
+                    <a:stretch>
+                      <a:fillRect/>
+                    </a:stretch>
+                  </pic:blipFill>
+                  <pic:spPr>
+                    <a:xfrm>
+                      <a:off x="0" y="0"/>
+                      <a:ext cx="5743575" cy="3228975"/>
+                    </a:xfrm>
+                    <a:prstGeom prst="rect">
+                      <a:avLst/>
+                    </a:prstGeom>
+                  </pic:spPr>
+                </pic:pic>
+              </a:graphicData>
+            </a:graphic>
+          </wp:inline>
+        </w:drawing>
+      </w:r>
+    </w:p>
+    <w:p>
+      <w:pPr>
+        <w:spacing w:line="360" w:lineRule="auto"/>
+        <w:jc w:val="center"/>
+        <w:rPr>
+          <w:rFonts w:ascii="Times New Roman" w:hAnsi="Times New Roman" w:cs="Times New Roman"/>
+          <w:b/>
+          <w:bCs/>
+          <w:sz w:val="26"/>
+          <w:szCs w:val="26"/>
+        </w:rPr>
+      </w:pPr>
+      <w:r>
+        <w:rPr>
+          <w:rFonts w:ascii="Times New Roman" w:hAnsi="Times New Roman" w:cs="Times New Roman"/>
+          <w:b/>
+          <w:bCs/>
+          <w:sz w:val="26"/>
+          <w:szCs w:val="26"/>
+        </w:rPr>
+        <w:lastRenderedPageBreak/>
+        <w:t xml:space="preserve">Fig </w:t>
+      </w:r>
+      <w:r>
+        <w:rPr>
+          <w:rFonts w:ascii="Times New Roman" w:hAnsi="Times New Roman" w:cs="Times New Roman"/>
+          <w:b/>
+          <w:bCs/>
+          <w:sz w:val="26"/>
+          <w:szCs w:val="26"/>
+        </w:rPr>
+        <w:t>X</w:t>
+      </w:r>
+      <w:r>
+        <w:rPr>
+          <w:rFonts w:ascii="Times New Roman" w:hAnsi="Times New Roman" w:cs="Times New Roman"/>
+          <w:b/>
+          <w:bCs/>
+          <w:sz w:val="26"/>
+          <w:szCs w:val="26"/>
+        </w:rPr>
+        <w:t xml:space="preserve">: </w:t>
+      </w:r>
+      <w:r>
+        <w:rPr>
+          <w:rFonts w:ascii="Times New Roman" w:hAnsi="Times New Roman" w:cs="Times New Roman"/>
+          <w:b/>
+          <w:bCs/>
+          <w:sz w:val="26"/>
+          <w:szCs w:val="26"/>
+        </w:rPr>
+        <w:t>Arduino IDE</w:t>
+      </w:r>
+    </w:p>
+    <w:p>
+      <w:pPr>
+        <w:spacing w:line="360" w:lineRule="auto"/>
+        <w:rPr>
+          <w:rFonts w:ascii="Times New Roman" w:hAnsi="Times New Roman" w:cs="Times New Roman"/>
+          <w:b/>
+          <w:bCs/>
+          <w:sz w:val="26"/>
+          <w:szCs w:val="26"/>
+        </w:rPr>
+      </w:pPr>
+    </w:p>
+    <w:p>
+      <w:pPr>
+        <w:spacing w:line="360" w:lineRule="auto"/>
+        <w:rPr>
+          <w:rFonts w:ascii="Times New Roman" w:hAnsi="Times New Roman" w:cs="Times New Roman"/>
+          <w:sz w:val="26"/>
+          <w:szCs w:val="26"/>
+        </w:rPr>
+      </w:pPr>
+      <w:r>
+        <w:rPr>
+          <w:rFonts w:ascii="Times New Roman" w:hAnsi="Times New Roman" w:cs="Times New Roman"/>
+          <w:noProof/>
+          <w:sz w:val="26"/>
+          <w:szCs w:val="26"/>
+        </w:rPr>
+        <w:drawing>
+          <wp:inline distT="0" distB="0" distL="0" distR="0" wp14:anchorId="67AD1454" wp14:editId="39DAA51A">
+            <wp:extent cx="5743575" cy="3228975"/>
+            <wp:effectExtent l="0" t="0" r="9525" b="9525"/>
+            <wp:docPr id="3" name="Picture 3"/>
+            <wp:cNvGraphicFramePr>
+              <a:graphicFrameLocks xmlns:a="http://schemas.openxmlformats.org/drawingml/2006/main" noChangeAspect="1"/>
+            </wp:cNvGraphicFramePr>
+            <a:graphic xmlns:a="http://schemas.openxmlformats.org/drawingml/2006/main">
+              <a:graphicData uri="http://schemas.openxmlformats.org/drawingml/2006/picture">
+                <pic:pic xmlns:pic="http://schemas.openxmlformats.org/drawingml/2006/picture">
+                  <pic:nvPicPr>
+                    <pic:cNvPr id="3" name="Screenshot (98).png"/>
+                    <pic:cNvPicPr/>
+                  </pic:nvPicPr>
+                  <pic:blipFill>
+                    <a:blip r:embed="rId8">
+                      <a:extLst>
+                        <a:ext uri="{28A0092B-C50C-407E-A947-70E740481C1C}">
+                          <a14:useLocalDpi xmlns:a14="http://schemas.microsoft.com/office/drawing/2010/main" val="0"/>
+                        </a:ext>
+                      </a:extLst>
+                    </a:blip>
+                    <a:stretch>
+                      <a:fillRect/>
+                    </a:stretch>
+                  </pic:blipFill>
+                  <pic:spPr>
+                    <a:xfrm>
+                      <a:off x="0" y="0"/>
+                      <a:ext cx="5743575" cy="3228975"/>
+                    </a:xfrm>
+                    <a:prstGeom prst="rect">
+                      <a:avLst/>
+                    </a:prstGeom>
+                  </pic:spPr>
+                </pic:pic>
+              </a:graphicData>
+            </a:graphic>
+          </wp:inline>
+        </w:drawing>
+      </w:r>
+    </w:p>
+    <w:p>
+      <w:pPr>
+        <w:spacing w:line="360" w:lineRule="auto"/>
+        <w:jc w:val="center"/>
+        <w:rPr>
+          <w:rFonts w:ascii="Times New Roman" w:hAnsi="Times New Roman" w:cs="Times New Roman"/>
+          <w:b/>
+          <w:bCs/>
+          <w:sz w:val="26"/>
+          <w:szCs w:val="26"/>
+        </w:rPr>
+      </w:pPr>
+      <w:r>
+        <w:rPr>
+          <w:rFonts w:ascii="Times New Roman" w:hAnsi="Times New Roman" w:cs="Times New Roman"/>
+          <w:b/>
+          <w:bCs/>
+          <w:sz w:val="26"/>
+          <w:szCs w:val="26"/>
+        </w:rPr>
+        <w:t xml:space="preserve">Fig </w:t>
+      </w:r>
+      <w:r>
+        <w:rPr>
+          <w:rFonts w:ascii="Times New Roman" w:hAnsi="Times New Roman" w:cs="Times New Roman"/>
+          <w:b/>
+          <w:bCs/>
+          <w:sz w:val="26"/>
+          <w:szCs w:val="26"/>
+        </w:rPr>
+        <w:t>X</w:t>
+      </w:r>
+      <w:r>
+        <w:rPr>
+          <w:rFonts w:ascii="Times New Roman" w:hAnsi="Times New Roman" w:cs="Times New Roman"/>
+          <w:b/>
+          <w:bCs/>
+          <w:sz w:val="26"/>
+          <w:szCs w:val="26"/>
+        </w:rPr>
+        <w:t xml:space="preserve">: </w:t>
+      </w:r>
+      <w:r>
+        <w:rPr>
+          <w:rFonts w:ascii="Times New Roman" w:hAnsi="Times New Roman" w:cs="Times New Roman"/>
+          <w:b/>
+          <w:bCs/>
+          <w:sz w:val="26"/>
+          <w:szCs w:val="26"/>
+        </w:rPr>
+        <w:t>Microsoft VS Code IDE</w:t>
+      </w:r>
+    </w:p>
+    <w:p>
+      <w:pPr>
+        <w:spacing w:line="360" w:lineRule="auto"/>
+        <w:jc w:val="center"/>
+        <w:rPr>
+          <w:rFonts w:ascii="Times New Roman" w:hAnsi="Times New Roman" w:cs="Times New Roman"/>
+          <w:b/>
+          <w:bCs/>
+          <w:sz w:val="26"/>
+          <w:szCs w:val="26"/>
+        </w:rPr>
+      </w:pPr>
+    </w:p>
+    <w:p>
+      <w:pPr>
+        <w:spacing w:line="360" w:lineRule="auto"/>
+        <w:jc w:val="center"/>
+        <w:rPr>
+          <w:rFonts w:ascii="Times New Roman" w:hAnsi="Times New Roman" w:cs="Times New Roman"/>
+          <w:b/>
+          <w:bCs/>
+          <w:sz w:val="26"/>
+          <w:szCs w:val="26"/>
+        </w:rPr>
+      </w:pPr>
+      <w:r>
+        <w:rPr>
+          <w:rFonts w:ascii="Times New Roman" w:hAnsi="Times New Roman" w:cs="Times New Roman"/>
+          <w:b/>
+          <w:bCs/>
+          <w:noProof/>
+          <w:sz w:val="26"/>
+          <w:szCs w:val="26"/>
+        </w:rPr>
+        <w:drawing>
+          <wp:inline distT="0" distB="0" distL="0" distR="0" wp14:anchorId="02CB8D07" wp14:editId="487DCE1A">
+            <wp:extent cx="5743575" cy="3228975"/>
+            <wp:effectExtent l="0" t="0" r="9525" b="9525"/>
+            <wp:docPr id="5" name="Picture 5"/>
+            <wp:cNvGraphicFramePr>
+              <a:graphicFrameLocks xmlns:a="http://schemas.openxmlformats.org/drawingml/2006/main" noChangeAspect="1"/>
+            </wp:cNvGraphicFramePr>
+            <a:graphic xmlns:a="http://schemas.openxmlformats.org/drawingml/2006/main">
+              <a:graphicData uri="http://schemas.openxmlformats.org/drawingml/2006/picture">
+                <pic:pic xmlns:pic="http://schemas.openxmlformats.org/drawingml/2006/picture">
+                  <pic:nvPicPr>
+                    <pic:cNvPr id="5" name="Screenshot (101).png"/>
+                    <pic:cNvPicPr/>
+                  </pic:nvPicPr>
+                  <pic:blipFill>
+                    <a:blip r:embed="rId9">
+                      <a:extLst>
+                        <a:ext uri="{28A0092B-C50C-407E-A947-70E740481C1C}">
+                          <a14:useLocalDpi xmlns:a14="http://schemas.microsoft.com/office/drawing/2010/main" val="0"/>
+                        </a:ext>
+                      </a:extLst>
+                    </a:blip>
+                    <a:stretch>
+                      <a:fillRect/>
+                    </a:stretch>
+                  </pic:blipFill>
+                  <pic:spPr>
+                    <a:xfrm>
+                      <a:off x="0" y="0"/>
+                      <a:ext cx="5743575" cy="3228975"/>
+                    </a:xfrm>
+                    <a:prstGeom prst="rect">
+                      <a:avLst/>
+                    </a:prstGeom>
+                  </pic:spPr>
+                </pic:pic>
+              </a:graphicData>
+            </a:graphic>
+          </wp:inline>
+        </w:drawing>
+      </w:r>
+    </w:p>
+    <w:p>
+      <w:pPr>
+        <w:spacing w:line="360" w:lineRule="auto"/>
+        <w:jc w:val="center"/>
+        <w:rPr>
+          <w:rFonts w:ascii="Times New Roman" w:hAnsi="Times New Roman" w:cs="Times New Roman"/>
+          <w:b/>
+          <w:bCs/>
+          <w:sz w:val="26"/>
+          <w:szCs w:val="26"/>
+        </w:rPr>
+      </w:pPr>
+      <w:r>
+        <w:rPr>
+          <w:rFonts w:ascii="Times New Roman" w:hAnsi="Times New Roman" w:cs="Times New Roman"/>
+          <w:b/>
+          <w:bCs/>
+          <w:sz w:val="26"/>
+          <w:szCs w:val="26"/>
+        </w:rPr>
+        <w:t xml:space="preserve">Fig </w:t>
+      </w:r>
+      <w:r>
+        <w:rPr>
+          <w:rFonts w:ascii="Times New Roman" w:hAnsi="Times New Roman" w:cs="Times New Roman"/>
+          <w:b/>
+          <w:bCs/>
+          <w:sz w:val="26"/>
+          <w:szCs w:val="26"/>
+        </w:rPr>
+        <w:t>X</w:t>
+      </w:r>
+      <w:r>
+        <w:rPr>
+          <w:rFonts w:ascii="Times New Roman" w:hAnsi="Times New Roman" w:cs="Times New Roman"/>
+          <w:b/>
+          <w:bCs/>
+          <w:sz w:val="26"/>
+          <w:szCs w:val="26"/>
+        </w:rPr>
+        <w:t xml:space="preserve">: </w:t>
+      </w:r>
+      <w:r>
+        <w:rPr>
+          <w:rFonts w:ascii="Times New Roman" w:hAnsi="Times New Roman" w:cs="Times New Roman"/>
+          <w:b/>
+          <w:bCs/>
+          <w:sz w:val="26"/>
+          <w:szCs w:val="26"/>
+        </w:rPr>
+        <w:t xml:space="preserve">XAMPP </w:t>
+      </w:r>
+      <w:proofErr w:type="spellStart"/>
+      <w:r>
+        <w:rPr>
+          <w:rFonts w:ascii="Times New Roman" w:hAnsi="Times New Roman" w:cs="Times New Roman"/>
+          <w:b/>
+          <w:bCs/>
+          <w:sz w:val="26"/>
+          <w:szCs w:val="26"/>
+        </w:rPr>
+        <w:t>PHPMyAdmin</w:t>
+      </w:r>
+      <w:proofErr w:type="spellEnd"/>
+      <w:r>
+        <w:rPr>
+          <w:rFonts w:ascii="Times New Roman" w:hAnsi="Times New Roman" w:cs="Times New Roman"/>
+          <w:b/>
+          <w:bCs/>
+          <w:sz w:val="26"/>
+          <w:szCs w:val="26"/>
+        </w:rPr>
+        <w:t xml:space="preserve"> </w:t>
+      </w:r>
+      <w:r>
+        <w:rPr>
+          <w:rFonts w:ascii="Times New Roman" w:hAnsi="Times New Roman" w:cs="Times New Roman"/>
+          <w:b/>
+          <w:bCs/>
+          <w:sz w:val="26"/>
+          <w:szCs w:val="26"/>
+        </w:rPr>
+        <w:t>Screenshot</w:t>
+      </w:r>
+    </w:p>
+    <w:p>
+      <w:pPr>
+        <w:spacing w:line="360" w:lineRule="auto"/>
+        <w:jc w:val="center"/>
+        <w:rPr>
+          <w:rFonts w:ascii="Times New Roman" w:hAnsi="Times New Roman" w:cs="Times New Roman"/>
+          <w:b/>
+          <w:bCs/>
+          <w:sz w:val="26"/>
+          <w:szCs w:val="26"/>
+        </w:rPr>
+      </w:pPr>
+    </w:p>
+    <w:p>
+      <w:pPr>
+        <w:spacing w:line="360" w:lineRule="auto"/>
+        <w:jc w:val="both"/>
+        <w:rPr>
+          <w:rFonts w:ascii="Times New Roman" w:hAnsi="Times New Roman" w:cs="Times New Roman"/>
+          <w:sz w:val="26"/>
+          <w:szCs w:val="26"/>
+        </w:rPr>
+      </w:pPr>
+      <w:r>
+        <w:rPr>
+          <w:rFonts w:ascii="Times New Roman" w:hAnsi="Times New Roman" w:cs="Times New Roman"/>
+          <w:sz w:val="26"/>
+          <w:szCs w:val="26"/>
+        </w:rPr>
+        <w:t>The above figures show the two IDE’s used to build</w:t>
+      </w:r>
+      <w:r>
+        <w:rPr>
+          <w:rFonts w:ascii="Times New Roman" w:hAnsi="Times New Roman" w:cs="Times New Roman"/>
+          <w:sz w:val="26"/>
+          <w:szCs w:val="26"/>
+        </w:rPr>
+        <w:t xml:space="preserve"> the hybrid. The first is the official Arduino IDE used to write and upload C code to the Node MCU. The second is Microsoft’s Visual Studio Code, an open source </w:t>
+      </w:r>
+      <w:r>
+        <w:rPr>
+          <w:rFonts w:ascii="Times New Roman" w:hAnsi="Times New Roman" w:cs="Times New Roman"/>
+          <w:sz w:val="26"/>
+          <w:szCs w:val="26"/>
+        </w:rPr>
+        <w:t>IDE that supports multiple languages</w:t>
+      </w:r>
+      <w:r>
+        <w:rPr>
+          <w:rFonts w:ascii="Times New Roman" w:hAnsi="Times New Roman" w:cs="Times New Roman"/>
+          <w:sz w:val="26"/>
+          <w:szCs w:val="26"/>
+        </w:rPr>
+        <w:t xml:space="preserve"> </w:t>
+      </w:r>
+      <w:r>
+        <w:rPr>
+          <w:rFonts w:ascii="Times New Roman" w:hAnsi="Times New Roman" w:cs="Times New Roman"/>
+          <w:sz w:val="26"/>
+          <w:szCs w:val="26"/>
+        </w:rPr>
+        <w:t>including HTML, CSS, JavaScript,</w:t>
+      </w:r>
+      <w:r>
+        <w:rPr>
+          <w:rFonts w:ascii="Times New Roman" w:hAnsi="Times New Roman" w:cs="Times New Roman"/>
+          <w:sz w:val="26"/>
+          <w:szCs w:val="26"/>
+        </w:rPr>
+        <w:t xml:space="preserve"> MySQL and PHP.</w:t>
+      </w:r>
+      <w:r>
+        <w:rPr>
+          <w:rFonts w:ascii="Times New Roman" w:hAnsi="Times New Roman" w:cs="Times New Roman"/>
+          <w:sz w:val="26"/>
+          <w:szCs w:val="26"/>
+        </w:rPr>
+        <w:t xml:space="preserve"> The third image</w:t>
+      </w:r>
+      <w:r>
+        <w:rPr>
+          <w:rFonts w:ascii="Times New Roman" w:hAnsi="Times New Roman" w:cs="Times New Roman"/>
+          <w:sz w:val="26"/>
+          <w:szCs w:val="26"/>
+        </w:rPr>
+        <w:t xml:space="preserve"> is a screenshot of the localhost XAMPP</w:t>
+      </w:r>
+      <w:r>
+        <w:rPr>
+          <w:rFonts w:ascii="Times New Roman" w:hAnsi="Times New Roman" w:cs="Times New Roman"/>
+          <w:sz w:val="26"/>
+          <w:szCs w:val="26"/>
+        </w:rPr>
+        <w:t xml:space="preserve"> </w:t>
+      </w:r>
+      <w:proofErr w:type="spellStart"/>
+      <w:r>
+        <w:rPr>
+          <w:rFonts w:ascii="Times New Roman" w:hAnsi="Times New Roman" w:cs="Times New Roman"/>
+          <w:sz w:val="26"/>
+          <w:szCs w:val="26"/>
+        </w:rPr>
+        <w:t>PHPM</w:t>
+      </w:r>
+      <w:r>
+        <w:rPr>
+          <w:rFonts w:ascii="Times New Roman" w:hAnsi="Times New Roman" w:cs="Times New Roman"/>
+          <w:sz w:val="26"/>
+          <w:szCs w:val="26"/>
+        </w:rPr>
+        <w:t>y</w:t>
+      </w:r>
+      <w:r>
+        <w:rPr>
+          <w:rFonts w:ascii="Times New Roman" w:hAnsi="Times New Roman" w:cs="Times New Roman"/>
+          <w:sz w:val="26"/>
+          <w:szCs w:val="26"/>
+        </w:rPr>
+        <w:t>Admin</w:t>
+      </w:r>
+      <w:proofErr w:type="spellEnd"/>
+      <w:r>
+        <w:rPr>
+          <w:rFonts w:ascii="Times New Roman" w:hAnsi="Times New Roman" w:cs="Times New Roman"/>
+          <w:sz w:val="26"/>
+          <w:szCs w:val="26"/>
+        </w:rPr>
+        <w:t xml:space="preserve"> Database management system</w:t>
+      </w:r>
+      <w:r>
+        <w:rPr>
+          <w:rFonts w:ascii="Times New Roman" w:hAnsi="Times New Roman" w:cs="Times New Roman"/>
+          <w:sz w:val="26"/>
+          <w:szCs w:val="26"/>
+        </w:rPr>
+        <w:t xml:space="preserve"> specifically</w:t>
+      </w:r>
+      <w:r>
+        <w:rPr>
+          <w:rFonts w:ascii="Times New Roman" w:hAnsi="Times New Roman" w:cs="Times New Roman"/>
+          <w:sz w:val="26"/>
+          <w:szCs w:val="26"/>
+        </w:rPr>
+        <w:t xml:space="preserve"> installed </w:t>
+      </w:r>
+      <w:r>
+        <w:rPr>
+          <w:rFonts w:ascii="Times New Roman" w:hAnsi="Times New Roman" w:cs="Times New Roman"/>
+          <w:sz w:val="26"/>
+          <w:szCs w:val="26"/>
+        </w:rPr>
+        <w:t>so code can be run</w:t>
+      </w:r>
+      <w:r>
+        <w:rPr>
+          <w:rFonts w:ascii="Times New Roman" w:hAnsi="Times New Roman" w:cs="Times New Roman"/>
+          <w:sz w:val="26"/>
+          <w:szCs w:val="26"/>
+        </w:rPr>
+        <w:t xml:space="preserve"> </w:t>
+      </w:r>
+      <w:r>
+        <w:rPr>
+          <w:rFonts w:ascii="Times New Roman" w:hAnsi="Times New Roman" w:cs="Times New Roman"/>
+          <w:sz w:val="26"/>
+          <w:szCs w:val="26"/>
+        </w:rPr>
+        <w:t>on my computer.</w:t>
+      </w:r>
+    </w:p>
+    <w:p>
+      <w:pPr>
+        <w:spacing w:line="360" w:lineRule="auto"/>
+        <w:jc w:val="both"/>
+        <w:rPr>
+          <w:rFonts w:ascii="Times New Roman" w:hAnsi="Times New Roman" w:cs="Times New Roman"/>
+          <w:color w:val="0563C1" w:themeColor="hyperlink"/>
+          <w:sz w:val="26"/>
+          <w:szCs w:val="26"/>
+        </w:rPr>
+      </w:pPr>
+      <w:r>
+        <w:rPr>
+          <w:rFonts w:ascii="Times New Roman" w:hAnsi="Times New Roman" w:cs="Times New Roman"/>
+          <w:sz w:val="26"/>
+          <w:szCs w:val="26"/>
+        </w:rPr>
+        <w:t>The code for both is</w:t>
+      </w:r>
+      <w:r>
+        <w:rPr>
+          <w:rFonts w:ascii="Times New Roman" w:hAnsi="Times New Roman" w:cs="Times New Roman"/>
+          <w:sz w:val="26"/>
+          <w:szCs w:val="26"/>
+        </w:rPr>
+        <w:t xml:space="preserve"> hosted on Git</w:t>
+      </w:r>
+      <w:r>
+        <w:rPr>
+          <w:rFonts w:ascii="Times New Roman" w:hAnsi="Times New Roman" w:cs="Times New Roman"/>
+          <w:sz w:val="26"/>
+          <w:szCs w:val="26"/>
+        </w:rPr>
+        <w:t>H</w:t>
+      </w:r>
+      <w:r>
+        <w:rPr>
+          <w:rFonts w:ascii="Times New Roman" w:hAnsi="Times New Roman" w:cs="Times New Roman"/>
+          <w:sz w:val="26"/>
+          <w:szCs w:val="26"/>
+        </w:rPr>
+        <w:t>u</w:t>
+      </w:r>
+      <w:r>
+        <w:rPr>
+          <w:rFonts w:ascii="Times New Roman" w:hAnsi="Times New Roman" w:cs="Times New Roman"/>
+          <w:sz w:val="26"/>
+          <w:szCs w:val="26"/>
+        </w:rPr>
+        <w:t>b</w:t>
+      </w:r>
+      <w:r>
+        <w:rPr>
+          <w:rFonts w:ascii="Times New Roman" w:hAnsi="Times New Roman" w:cs="Times New Roman"/>
+          <w:sz w:val="26"/>
+          <w:szCs w:val="26"/>
+        </w:rPr>
+        <w:t xml:space="preserve"> at</w:t>
+      </w:r>
+      <w:r>
+        <w:rPr>
+          <w:rFonts w:ascii="Times New Roman" w:hAnsi="Times New Roman" w:cs="Times New Roman"/>
+          <w:sz w:val="26"/>
+          <w:szCs w:val="26"/>
+        </w:rPr>
+        <w:t>:</w:t>
+      </w:r>
+      <w:r>
+        <w:rPr>
+          <w:rFonts w:ascii="Times New Roman" w:hAnsi="Times New Roman" w:cs="Times New Roman"/>
+          <w:sz w:val="26"/>
+          <w:szCs w:val="26"/>
+        </w:rPr>
+        <w:t xml:space="preserve"> </w:t>
+      </w:r>
+      <w:hyperlink r:id="rId10" w:history="1">
+        <w:r>
+          <w:rPr>
+            <w:rStyle w:val="Hyperlink"/>
+            <w:rFonts w:ascii="Times New Roman" w:hAnsi="Times New Roman" w:cs="Times New Roman"/>
+            <w:sz w:val="26"/>
+            <w:szCs w:val="26"/>
+          </w:rPr>
+          <w:t>https://www.github.com/Emerald2240/rfid-smard-card-reader</w:t>
+        </w:r>
+      </w:hyperlink>
+    </w:p>
+    <w:p>
+      <w:pPr>
+        <w:spacing w:line="360" w:lineRule="auto"/>
+        <w:jc w:val="both"/>
+        <w:rPr>
+          <w:rFonts w:ascii="Times New Roman" w:hAnsi="Times New Roman" w:cs="Times New Roman"/>
+          <w:b/>
+          <w:bCs/>
+          <w:sz w:val="26"/>
+          <w:szCs w:val="26"/>
+        </w:rPr>
+      </w:pPr>
+    </w:p>
+    <w:p>
+      <w:pPr>
+        <w:pStyle w:val="ListParagraph"/>
+        <w:numPr>
+          <w:ilvl w:val="0"/>
+          <w:numId w:val="1"/>
+        </w:numPr>
+        <w:spacing w:line="360" w:lineRule="auto"/>
+        <w:rPr>
+          <w:rFonts w:ascii="Times New Roman" w:hAnsi="Times New Roman" w:cs="Times New Roman"/>
+          <w:b/>
+          <w:bCs/>
+          <w:sz w:val="26"/>
+          <w:szCs w:val="26"/>
+        </w:rPr>
+      </w:pPr>
+      <w:r>
+        <w:rPr>
+          <w:rFonts w:ascii="Times New Roman" w:hAnsi="Times New Roman" w:cs="Times New Roman"/>
+          <w:b/>
+          <w:bCs/>
+          <w:sz w:val="26"/>
+          <w:szCs w:val="26"/>
+        </w:rPr>
+        <w:t xml:space="preserve"> Implementation Results</w:t>
+      </w:r>
+    </w:p>
+    <w:p>
+      <w:pPr>
+        <w:spacing w:line="360" w:lineRule="auto"/>
+        <w:rPr>
+          <w:rFonts w:ascii="Times New Roman" w:hAnsi="Times New Roman" w:cs="Times New Roman"/>
+          <w:sz w:val="26"/>
+          <w:szCs w:val="26"/>
+        </w:rPr>
+      </w:pPr>
+      <w:r>
+        <w:rPr>
+          <w:rFonts w:ascii="Times New Roman" w:hAnsi="Times New Roman" w:cs="Times New Roman"/>
+          <w:sz w:val="26"/>
+          <w:szCs w:val="26"/>
+        </w:rPr>
+        <w:t>After the assembling, wiring, soldering, coding, debugging and testing</w:t>
+      </w:r>
+      <w:r>
+        <w:rPr>
+          <w:rFonts w:ascii="Times New Roman" w:hAnsi="Times New Roman" w:cs="Times New Roman"/>
+          <w:sz w:val="26"/>
+          <w:szCs w:val="26"/>
+        </w:rPr>
+        <w:t>; here are the results.</w:t>
+      </w:r>
+    </w:p>
+    <w:p>
+      <w:pPr>
+        <w:spacing w:line="360" w:lineRule="auto"/>
+        <w:jc w:val="both"/>
+        <w:rPr>
+          <w:rFonts w:ascii="Times New Roman" w:hAnsi="Times New Roman" w:cs="Times New Roman"/>
+          <w:b/>
+          <w:bCs/>
+          <w:sz w:val="26"/>
+          <w:szCs w:val="26"/>
+        </w:rPr>
+      </w:pPr>
+      <w:r>
+        <w:rPr>
+          <w:rFonts w:ascii="Times New Roman" w:hAnsi="Times New Roman" w:cs="Times New Roman"/>
+          <w:b/>
+          <w:bCs/>
+          <w:noProof/>
+          <w:sz w:val="26"/>
+          <w:szCs w:val="26"/>
+        </w:rPr>
+        <w:drawing>
+          <wp:inline distT="0" distB="0" distL="0" distR="0" wp14:anchorId="529A98DE" wp14:editId="5DEB6109">
+            <wp:extent cx="5743575" cy="3228975"/>
+            <wp:effectExtent l="0" t="0" r="9525" b="9525"/>
+            <wp:docPr id="4" name="Picture 4"/>
+            <wp:cNvGraphicFramePr>
+              <a:graphicFrameLocks xmlns:a="http://schemas.openxmlformats.org/drawingml/2006/main" noChangeAspect="1"/>
+            </wp:cNvGraphicFramePr>
+            <a:graphic xmlns:a="http://schemas.openxmlformats.org/drawingml/2006/main">
+              <a:graphicData uri="http://schemas.openxmlformats.org/drawingml/2006/picture">
+                <pic:pic xmlns:pic="http://schemas.openxmlformats.org/drawingml/2006/picture">
+                  <pic:nvPicPr>
+                    <pic:cNvPr id="4" name="Screenshot (102).png"/>
+                    <pic:cNvPicPr/>
+                  </pic:nvPicPr>
+                  <pic:blipFill>
+                    <a:blip r:embed="rId11">
+                      <a:extLst>
+                        <a:ext uri="{28A0092B-C50C-407E-A947-70E740481C1C}">
+                          <a14:useLocalDpi xmlns:a14="http://schemas.microsoft.com/office/drawing/2010/main" val="0"/>
+                        </a:ext>
+                      </a:extLst>
+                    </a:blip>
+                    <a:stretch>
+                      <a:fillRect/>
+                    </a:stretch>
+                  </pic:blipFill>
+                  <pic:spPr>
+                    <a:xfrm>
+                      <a:off x="0" y="0"/>
+                      <a:ext cx="5743575" cy="3228975"/>
+                    </a:xfrm>
+                    <a:prstGeom prst="rect">
+                      <a:avLst/>
+                    </a:prstGeom>
+                  </pic:spPr>
+                </pic:pic>
+              </a:graphicData>
+            </a:graphic>
+          </wp:inline>
+        </w:drawing>
+      </w:r>
+    </w:p>
+    <w:p>
+      <w:pPr>
+        <w:spacing w:line="360" w:lineRule="auto"/>
+        <w:jc w:val="center"/>
+        <w:rPr>
+          <w:rFonts w:ascii="Times New Roman" w:hAnsi="Times New Roman" w:cs="Times New Roman"/>
+          <w:b/>
+          <w:bCs/>
+          <w:sz w:val="26"/>
+          <w:szCs w:val="26"/>
+        </w:rPr>
+      </w:pPr>
+      <w:r>
+        <w:rPr>
+          <w:rFonts w:ascii="Times New Roman" w:hAnsi="Times New Roman" w:cs="Times New Roman"/>
+          <w:b/>
+          <w:bCs/>
+          <w:sz w:val="26"/>
+          <w:szCs w:val="26"/>
+        </w:rPr>
+        <w:t xml:space="preserve">Fig </w:t>
+      </w:r>
+      <w:r>
+        <w:rPr>
+          <w:rFonts w:ascii="Times New Roman" w:hAnsi="Times New Roman" w:cs="Times New Roman"/>
+          <w:b/>
+          <w:bCs/>
+          <w:sz w:val="26"/>
+          <w:szCs w:val="26"/>
+        </w:rPr>
+        <w:t>X</w:t>
+      </w:r>
+      <w:r>
+        <w:rPr>
+          <w:rFonts w:ascii="Times New Roman" w:hAnsi="Times New Roman" w:cs="Times New Roman"/>
+          <w:b/>
+          <w:bCs/>
+          <w:sz w:val="26"/>
+          <w:szCs w:val="26"/>
+        </w:rPr>
+        <w:t xml:space="preserve">: </w:t>
+      </w:r>
+      <w:r>
+        <w:rPr>
+          <w:rFonts w:ascii="Times New Roman" w:hAnsi="Times New Roman" w:cs="Times New Roman"/>
+          <w:b/>
+          <w:bCs/>
+          <w:sz w:val="26"/>
+          <w:szCs w:val="26"/>
+        </w:rPr>
+        <w:t>Screenshot of</w:t>
+      </w:r>
+      <w:r>
+        <w:rPr>
+          <w:rFonts w:ascii="Times New Roman" w:hAnsi="Times New Roman" w:cs="Times New Roman"/>
+          <w:b/>
+          <w:bCs/>
+          <w:sz w:val="26"/>
+          <w:szCs w:val="26"/>
+        </w:rPr>
+        <w:t xml:space="preserve"> Web App</w:t>
+      </w:r>
+      <w:r>
+        <w:rPr>
+          <w:rFonts w:ascii="Times New Roman" w:hAnsi="Times New Roman" w:cs="Times New Roman"/>
+          <w:b/>
+          <w:bCs/>
+          <w:sz w:val="26"/>
+          <w:szCs w:val="26"/>
+        </w:rPr>
+        <w:t xml:space="preserve"> Staff Side </w:t>
+      </w:r>
+      <w:r>
+        <w:rPr>
+          <w:rFonts w:ascii="Times New Roman" w:hAnsi="Times New Roman" w:cs="Times New Roman"/>
+          <w:b/>
+          <w:bCs/>
+          <w:sz w:val="26"/>
+          <w:szCs w:val="26"/>
+        </w:rPr>
+        <w:t>Dashboard</w:t>
+      </w:r>
+    </w:p>
+    <w:p>
+      <w:pPr>
+        <w:spacing w:line="360" w:lineRule="auto"/>
+        <w:jc w:val="both"/>
+        <w:rPr>
+          <w:rFonts w:ascii="Times New Roman" w:hAnsi="Times New Roman" w:cs="Times New Roman"/>
+          <w:b/>
+          <w:bCs/>
+          <w:sz w:val="26"/>
+          <w:szCs w:val="26"/>
+        </w:rPr>
+      </w:pPr>
+    </w:p>
+    <w:p>
+      <w:pPr>
+        <w:spacing w:line="360" w:lineRule="auto"/>
+        <w:jc w:val="both"/>
+        <w:rPr>
+          <w:rFonts w:ascii="Times New Roman" w:hAnsi="Times New Roman" w:cs="Times New Roman"/>
+          <w:sz w:val="26"/>
+          <w:szCs w:val="26"/>
+        </w:rPr>
+      </w:pPr>
+      <w:r>
+        <w:rPr>
+          <w:rFonts w:ascii="Times New Roman" w:hAnsi="Times New Roman" w:cs="Times New Roman"/>
+          <w:sz w:val="26"/>
+          <w:szCs w:val="26"/>
+        </w:rPr>
+        <w:lastRenderedPageBreak/>
+        <w:t xml:space="preserve">The figure above shows a simple screenshot of the </w:t>
+      </w:r>
+      <w:r>
+        <w:rPr>
+          <w:rFonts w:ascii="Times New Roman" w:hAnsi="Times New Roman" w:cs="Times New Roman"/>
+          <w:sz w:val="26"/>
+          <w:szCs w:val="26"/>
+        </w:rPr>
+        <w:t xml:space="preserve">web app UI. This particular screenshot contains very basic </w:t>
+      </w:r>
+      <w:r>
+        <w:rPr>
+          <w:rFonts w:ascii="Times New Roman" w:hAnsi="Times New Roman" w:cs="Times New Roman"/>
+          <w:sz w:val="26"/>
+          <w:szCs w:val="26"/>
+        </w:rPr>
+        <w:t xml:space="preserve">stats for the “Attendance Task” Job created by the currently logged in staff. Stats like </w:t>
+      </w:r>
+      <w:r>
+        <w:rPr>
+          <w:rFonts w:ascii="Times New Roman" w:hAnsi="Times New Roman" w:cs="Times New Roman"/>
+          <w:sz w:val="26"/>
+          <w:szCs w:val="26"/>
+        </w:rPr>
+        <w:t>Students Info, Attendance, Late coming, Absentee, Total Scans, Responses and so on.</w:t>
+      </w:r>
+      <w:r>
+        <w:rPr>
+          <w:rFonts w:ascii="Times New Roman" w:hAnsi="Times New Roman" w:cs="Times New Roman"/>
+          <w:sz w:val="26"/>
+          <w:szCs w:val="26"/>
+        </w:rPr>
+        <w:t xml:space="preserve"> The staff is also able to download this data in two formats: CSV and Excel.</w:t>
+      </w:r>
+    </w:p>
+    <w:p>
+      <w:pPr>
+        <w:spacing w:line="360" w:lineRule="auto"/>
+        <w:jc w:val="both"/>
+        <w:rPr>
+          <w:rFonts w:ascii="Times New Roman" w:hAnsi="Times New Roman" w:cs="Times New Roman"/>
+          <w:sz w:val="26"/>
+          <w:szCs w:val="26"/>
+        </w:rPr>
+      </w:pPr>
+    </w:p>
+    <w:p>
+      <w:pPr>
+        <w:pStyle w:val="ListParagraph"/>
+        <w:numPr>
+          <w:ilvl w:val="0"/>
+          <w:numId w:val="1"/>
+        </w:numPr>
+        <w:spacing w:line="360" w:lineRule="auto"/>
+        <w:rPr>
+          <w:rFonts w:ascii="Times New Roman" w:hAnsi="Times New Roman" w:cs="Times New Roman"/>
+          <w:b/>
+          <w:bCs/>
+          <w:sz w:val="26"/>
+          <w:szCs w:val="26"/>
+        </w:rPr>
+      </w:pPr>
+      <w:r>
+        <w:rPr>
+          <w:rFonts w:ascii="Times New Roman" w:hAnsi="Times New Roman" w:cs="Times New Roman"/>
+          <w:b/>
+          <w:bCs/>
+          <w:sz w:val="26"/>
+          <w:szCs w:val="26"/>
+        </w:rPr>
+        <w:t xml:space="preserve"> Summary of</w:t>
+      </w:r>
+      <w:r>
+        <w:rPr>
+          <w:rFonts w:ascii="Times New Roman" w:hAnsi="Times New Roman" w:cs="Times New Roman"/>
+          <w:b/>
+          <w:bCs/>
+          <w:sz w:val="26"/>
+          <w:szCs w:val="26"/>
+        </w:rPr>
+        <w:t xml:space="preserve"> Results</w:t>
+      </w:r>
+    </w:p>
+    <w:p>
+      <w:pPr>
+        <w:spacing w:line="360" w:lineRule="auto"/>
+        <w:rPr>
+          <w:rFonts w:ascii="Times New Roman" w:hAnsi="Times New Roman" w:cs="Times New Roman"/>
+          <w:sz w:val="26"/>
+          <w:szCs w:val="26"/>
+        </w:rPr>
+      </w:pPr>
+      <w:r>
+        <w:rPr>
+          <w:rFonts w:ascii="Times New Roman" w:hAnsi="Times New Roman" w:cs="Times New Roman"/>
+          <w:sz w:val="26"/>
+          <w:szCs w:val="26"/>
+        </w:rPr>
+        <w:t>The</w:t>
+      </w:r>
+      <w:r>
+        <w:rPr>
+          <w:rFonts w:ascii="Times New Roman" w:hAnsi="Times New Roman" w:cs="Times New Roman"/>
+          <w:sz w:val="26"/>
+          <w:szCs w:val="26"/>
+        </w:rPr>
+        <w:t xml:space="preserve"> aim of this project was to build a smart card reading device</w:t>
+      </w:r>
+      <w:r>
+        <w:rPr>
+          <w:rFonts w:ascii="Times New Roman" w:hAnsi="Times New Roman" w:cs="Times New Roman"/>
+          <w:sz w:val="26"/>
+          <w:szCs w:val="26"/>
+        </w:rPr>
+        <w:t xml:space="preserve"> that connects to the internet and</w:t>
+      </w:r>
+      <w:r>
+        <w:rPr>
+          <w:rFonts w:ascii="Times New Roman" w:hAnsi="Times New Roman" w:cs="Times New Roman"/>
+          <w:sz w:val="26"/>
+          <w:szCs w:val="26"/>
+        </w:rPr>
+        <w:t xml:space="preserve"> stores its data online</w:t>
+      </w:r>
+      <w:r>
+        <w:rPr>
+          <w:rFonts w:ascii="Times New Roman" w:hAnsi="Times New Roman" w:cs="Times New Roman"/>
+          <w:sz w:val="26"/>
+          <w:szCs w:val="26"/>
+        </w:rPr>
+        <w:t>. As at the final day of development, I can say this application has reached its main purpose as stated in Chapter One.</w:t>
+      </w:r>
+    </w:p>
+    <w:p>
+      <w:pPr>
+        <w:spacing w:line="360" w:lineRule="auto"/>
+        <w:rPr>
+          <w:rFonts w:ascii="Times New Roman" w:hAnsi="Times New Roman" w:cs="Times New Roman"/>
+          <w:sz w:val="26"/>
+          <w:szCs w:val="26"/>
+        </w:rPr>
+      </w:pPr>
+      <w:r>
+        <w:rPr>
+          <w:rFonts w:ascii="Times New Roman" w:hAnsi="Times New Roman" w:cs="Times New Roman"/>
+          <w:sz w:val="26"/>
+          <w:szCs w:val="26"/>
+        </w:rPr>
+        <w:t>After building and running the device for the first time, here are the results that were observed:</w:t>
+      </w:r>
+    </w:p>
+    <w:p>
+      <w:pPr>
+        <w:pStyle w:val="ListParagraph"/>
+        <w:numPr>
+          <w:ilvl w:val="0"/>
+          <w:numId w:val="3"/>
+        </w:numPr>
+        <w:spacing w:line="360" w:lineRule="auto"/>
+        <w:rPr>
+          <w:rFonts w:ascii="Times New Roman" w:hAnsi="Times New Roman" w:cs="Times New Roman"/>
+          <w:sz w:val="26"/>
+          <w:szCs w:val="26"/>
+        </w:rPr>
+      </w:pPr>
+      <w:r>
+        <w:rPr>
+          <w:rFonts w:ascii="Times New Roman" w:hAnsi="Times New Roman" w:cs="Times New Roman"/>
+          <w:sz w:val="26"/>
+          <w:szCs w:val="26"/>
+        </w:rPr>
+        <w:t>The machine is extremely Lean and can work for hours without any signs of slowing down or heat</w:t>
+      </w:r>
+      <w:r>
+        <w:rPr>
+          <w:rFonts w:ascii="Times New Roman" w:hAnsi="Times New Roman" w:cs="Times New Roman"/>
+          <w:sz w:val="26"/>
+          <w:szCs w:val="26"/>
+        </w:rPr>
+        <w:t>.</w:t>
+      </w:r>
+    </w:p>
+    <w:p>
+      <w:pPr>
+        <w:pStyle w:val="ListParagraph"/>
+        <w:numPr>
+          <w:ilvl w:val="0"/>
+          <w:numId w:val="3"/>
+        </w:numPr>
+        <w:spacing w:line="360" w:lineRule="auto"/>
+        <w:rPr>
+          <w:rFonts w:ascii="Times New Roman" w:hAnsi="Times New Roman" w:cs="Times New Roman"/>
+          <w:sz w:val="26"/>
+          <w:szCs w:val="26"/>
+        </w:rPr>
+      </w:pPr>
+      <w:r>
+        <w:rPr>
+          <w:rFonts w:ascii="Times New Roman" w:hAnsi="Times New Roman" w:cs="Times New Roman"/>
+          <w:sz w:val="26"/>
+          <w:szCs w:val="26"/>
+        </w:rPr>
+        <w:t>Because of its low data output</w:t>
+      </w:r>
+      <w:r>
+        <w:rPr>
+          <w:rFonts w:ascii="Times New Roman" w:hAnsi="Times New Roman" w:cs="Times New Roman"/>
+          <w:sz w:val="26"/>
+          <w:szCs w:val="26"/>
+        </w:rPr>
+        <w:t>,</w:t>
+      </w:r>
+      <w:r>
+        <w:rPr>
+          <w:rFonts w:ascii="Times New Roman" w:hAnsi="Times New Roman" w:cs="Times New Roman"/>
+          <w:sz w:val="26"/>
+          <w:szCs w:val="26"/>
+        </w:rPr>
+        <w:t xml:space="preserve"> the machine is extremely fast. Returning card results within 200 milliseconds.</w:t>
+      </w:r>
+      <w:bookmarkStart w:id="0" w:name="_GoBack"/>
+      <w:bookmarkEnd w:id="0"/>
+    </w:p>
+    <w:p>
+      <w:pPr>
+        <w:pStyle w:val="ListParagraph"/>
+        <w:numPr>
+          <w:ilvl w:val="0"/>
+          <w:numId w:val="3"/>
+        </w:numPr>
+        <w:spacing w:line="360" w:lineRule="auto"/>
+        <w:rPr>
+          <w:rFonts w:ascii="Times New Roman" w:hAnsi="Times New Roman" w:cs="Times New Roman"/>
+          <w:sz w:val="26"/>
+          <w:szCs w:val="26"/>
+        </w:rPr>
+      </w:pPr>
+      <w:r>
+        <w:rPr>
+          <w:rFonts w:ascii="Times New Roman" w:hAnsi="Times New Roman" w:cs="Times New Roman"/>
+          <w:sz w:val="26"/>
+          <w:szCs w:val="26"/>
+        </w:rPr>
+        <w:t>The machine is really portable and can easily fit into a pocket.</w:t>
+      </w:r>
+    </w:p>
+    <w:p>
+      <w:pPr>
+        <w:pStyle w:val="ListParagraph"/>
+        <w:numPr>
+          <w:ilvl w:val="0"/>
+          <w:numId w:val="3"/>
+        </w:numPr>
+        <w:spacing w:line="360" w:lineRule="auto"/>
+        <w:rPr>
+          <w:rFonts w:ascii="Times New Roman" w:hAnsi="Times New Roman" w:cs="Times New Roman"/>
+          <w:sz w:val="26"/>
+          <w:szCs w:val="26"/>
+        </w:rPr>
+      </w:pPr>
+      <w:r>
+        <w:rPr>
+          <w:rFonts w:ascii="Times New Roman" w:hAnsi="Times New Roman" w:cs="Times New Roman"/>
+          <w:sz w:val="26"/>
+          <w:szCs w:val="26"/>
+        </w:rPr>
+        <w:t>My beta testers found the Web app UI really clean and easy to use.</w:t>
+      </w:r>
+    </w:p>
+    <w:p>
+      <w:pPr>
+        <w:pStyle w:val="ListParagraph"/>
+        <w:numPr>
+          <w:ilvl w:val="0"/>
+          <w:numId w:val="3"/>
+        </w:numPr>
+        <w:spacing w:line="360" w:lineRule="auto"/>
+        <w:rPr>
+          <w:rFonts w:ascii="Times New Roman" w:hAnsi="Times New Roman" w:cs="Times New Roman"/>
+          <w:sz w:val="26"/>
+          <w:szCs w:val="26"/>
+        </w:rPr>
+      </w:pPr>
+      <w:r>
+        <w:rPr>
+          <w:rFonts w:ascii="Times New Roman" w:hAnsi="Times New Roman" w:cs="Times New Roman"/>
+          <w:sz w:val="26"/>
+          <w:szCs w:val="26"/>
+        </w:rPr>
+        <w:t>Data online can be easily sorted and retrieved through the web app.</w:t>
+      </w:r>
+    </w:p>
+    <w:p>
+      <w:pPr>
+        <w:pStyle w:val="ListParagraph"/>
+        <w:numPr>
+          <w:ilvl w:val="0"/>
+          <w:numId w:val="3"/>
+        </w:numPr>
+        <w:spacing w:line="360" w:lineRule="auto"/>
+        <w:rPr>
+          <w:rFonts w:ascii="Times New Roman" w:hAnsi="Times New Roman" w:cs="Times New Roman"/>
+          <w:sz w:val="26"/>
+          <w:szCs w:val="26"/>
+        </w:rPr>
+      </w:pPr>
+      <w:r>
+        <w:rPr>
+          <w:rFonts w:ascii="Times New Roman" w:hAnsi="Times New Roman" w:cs="Times New Roman"/>
+          <w:sz w:val="26"/>
+          <w:szCs w:val="26"/>
+        </w:rPr>
+        <w:t>Users loved the idea of downloading the data as ex</w:t>
+      </w:r>
+      <w:r>
+        <w:rPr>
+          <w:rFonts w:ascii="Times New Roman" w:hAnsi="Times New Roman" w:cs="Times New Roman"/>
+          <w:sz w:val="26"/>
+          <w:szCs w:val="26"/>
+        </w:rPr>
+        <w:t>cel or csv but preferred excel because of its popularity.</w:t>
+      </w:r>
+    </w:p>
+    <w:p>
+      <w:pPr>
+        <w:pStyle w:val="ListParagraph"/>
+        <w:numPr>
+          <w:ilvl w:val="0"/>
+          <w:numId w:val="3"/>
+        </w:numPr>
+        <w:spacing w:line="360" w:lineRule="auto"/>
+        <w:rPr>
+          <w:rFonts w:ascii="Times New Roman" w:hAnsi="Times New Roman" w:cs="Times New Roman"/>
+          <w:sz w:val="26"/>
+          <w:szCs w:val="26"/>
+        </w:rPr>
+      </w:pPr>
+      <w:r>
+        <w:rPr>
+          <w:rFonts w:ascii="Times New Roman" w:hAnsi="Times New Roman" w:cs="Times New Roman"/>
+          <w:sz w:val="26"/>
+          <w:szCs w:val="26"/>
+        </w:rPr>
+        <w:t>The device has shown to be secure. External readers cannot make use of the tag unique ID’s except in the extreme case of forceful collection/Stealing</w:t>
+      </w:r>
+    </w:p>
+    <w:p>
+      <w:pPr>
+        <w:pStyle w:val="ListParagraph"/>
+        <w:numPr>
+          <w:ilvl w:val="0"/>
+          <w:numId w:val="3"/>
+        </w:numPr>
+        <w:spacing w:line="360" w:lineRule="auto"/>
+        <w:rPr>
+          <w:rFonts w:ascii="Times New Roman" w:hAnsi="Times New Roman" w:cs="Times New Roman"/>
+          <w:sz w:val="26"/>
+          <w:szCs w:val="26"/>
+        </w:rPr>
+      </w:pPr>
+      <w:r>
+        <w:rPr>
+          <w:rFonts w:ascii="Times New Roman" w:hAnsi="Times New Roman" w:cs="Times New Roman"/>
+          <w:sz w:val="26"/>
+          <w:szCs w:val="26"/>
+        </w:rPr>
+        <w:t>The web app/web server showed no stress whatsoever after repeated use</w:t>
+      </w:r>
     </w:p>
     <w:sectPr>
       <w:pgSz w:w="11906" w:h="16838" w:code="9"/>
@@ -813,6 +3266,92 @@
     </w:lvl>
   </w:abstractNum>
   <w:abstractNum w:abstractNumId="1" w15:restartNumberingAfterBreak="0">
+    <w:nsid w:val="5BB86806"/>
+    <w:multiLevelType w:val="hybridMultilevel"/>
+    <w:tmpl w:val="02748C1A"/>
+    <w:lvl w:ilvl="0" w:tplc="0409000F">
+      <w:start w:val="1"/>
+      <w:numFmt w:val="decimal"/>
+      <w:lvlText w:val="%1."/>
+      <w:lvlJc w:val="left"/>
+      <w:pPr>
+        <w:ind w:left="720" w:hanging="360"/>
+      </w:pPr>
+    </w:lvl>
+    <w:lvl w:ilvl="1" w:tplc="04090019" w:tentative="1">
+      <w:start w:val="1"/>
+      <w:numFmt w:val="lowerLetter"/>
+      <w:lvlText w:val="%2."/>
+      <w:lvlJc w:val="left"/>
+      <w:pPr>
+        <w:ind w:left="1440" w:hanging="360"/>
+      </w:pPr>
+    </w:lvl>
+    <w:lvl w:ilvl="2" w:tplc="0409001B" w:tentative="1">
+      <w:start w:val="1"/>
+      <w:numFmt w:val="lowerRoman"/>
+      <w:lvlText w:val="%3."/>
+      <w:lvlJc w:val="right"/>
+      <w:pPr>
+        <w:ind w:left="2160" w:hanging="180"/>
+      </w:pPr>
+    </w:lvl>
+    <w:lvl w:ilvl="3" w:tplc="0409000F" w:tentative="1">
+      <w:start w:val="1"/>
+      <w:numFmt w:val="decimal"/>
+      <w:lvlText w:val="%4."/>
+      <w:lvlJc w:val="left"/>
+      <w:pPr>
+        <w:ind w:left="2880" w:hanging="360"/>
+      </w:pPr>
+    </w:lvl>
+    <w:lvl w:ilvl="4" w:tplc="04090019" w:tentative="1">
+      <w:start w:val="1"/>
+      <w:numFmt w:val="lowerLetter"/>
+      <w:lvlText w:val="%5."/>
+      <w:lvlJc w:val="left"/>
+      <w:pPr>
+        <w:ind w:left="3600" w:hanging="360"/>
+      </w:pPr>
+    </w:lvl>
+    <w:lvl w:ilvl="5" w:tplc="0409001B" w:tentative="1">
+      <w:start w:val="1"/>
+      <w:numFmt w:val="lowerRoman"/>
+      <w:lvlText w:val="%6."/>
+      <w:lvlJc w:val="right"/>
+      <w:pPr>
+        <w:ind w:left="4320" w:hanging="180"/>
+      </w:pPr>
+    </w:lvl>
+    <w:lvl w:ilvl="6" w:tplc="0409000F" w:tentative="1">
+      <w:start w:val="1"/>
+      <w:numFmt w:val="decimal"/>
+      <w:lvlText w:val="%7."/>
+      <w:lvlJc w:val="left"/>
+      <w:pPr>
+        <w:ind w:left="5040" w:hanging="360"/>
+      </w:pPr>
+    </w:lvl>
+    <w:lvl w:ilvl="7" w:tplc="04090019" w:tentative="1">
+      <w:start w:val="1"/>
+      <w:numFmt w:val="lowerLetter"/>
+      <w:lvlText w:val="%8."/>
+      <w:lvlJc w:val="left"/>
+      <w:pPr>
+        <w:ind w:left="5760" w:hanging="360"/>
+      </w:pPr>
+    </w:lvl>
+    <w:lvl w:ilvl="8" w:tplc="0409001B" w:tentative="1">
+      <w:start w:val="1"/>
+      <w:numFmt w:val="lowerRoman"/>
+      <w:lvlText w:val="%9."/>
+      <w:lvlJc w:val="right"/>
+      <w:pPr>
+        <w:ind w:left="6480" w:hanging="180"/>
+      </w:pPr>
+    </w:lvl>
+  </w:abstractNum>
+  <w:abstractNum w:abstractNumId="2" w15:restartNumberingAfterBreak="0">
     <w:nsid w:val="7FAA6C38"/>
     <w:multiLevelType w:val="hybridMultilevel"/>
     <w:tmpl w:val="CFF44A8E"/>
@@ -929,6 +3468,9 @@
     <w:abstractNumId w:val="0"/>
   </w:num>
   <w:num w:numId="2">
+    <w:abstractNumId w:val="2"/>
+  </w:num>
+  <w:num w:numId="3">
     <w:abstractNumId w:val="1"/>
   </w:num>
 </w:numbering>
@@ -1057,6 +3599,7 @@
     <w:lsdException w:name="HTML Sample" w:semiHidden="1" w:unhideWhenUsed="1"/>
     <w:lsdException w:name="HTML Typewriter" w:semiHidden="1" w:unhideWhenUsed="1"/>
     <w:lsdException w:name="HTML Variable" w:semiHidden="1" w:unhideWhenUsed="1"/>
+    <w:lsdException w:name="Normal Table" w:semiHidden="1" w:unhideWhenUsed="1"/>
     <w:lsdException w:name="annotation subject" w:semiHidden="1" w:unhideWhenUsed="1"/>
     <w:lsdException w:name="No List" w:semiHidden="1" w:unhideWhenUsed="1"/>
     <w:lsdException w:name="Outline List 1" w:semiHidden="1" w:unhideWhenUsed="1"/>
@@ -1099,8 +3642,11 @@
     <w:lsdException w:name="Table Contemporary" w:semiHidden="1" w:unhideWhenUsed="1"/>
     <w:lsdException w:name="Table Elegant" w:semiHidden="1" w:unhideWhenUsed="1"/>
     <w:lsdException w:name="Table Professional" w:semiHidden="1" w:unhideWhenUsed="1"/>
+    <w:lsdException w:name="Table Subtle 1" w:semiHidden="1" w:unhideWhenUsed="1"/>
     <w:lsdException w:name="Table Subtle 2" w:semiHidden="1" w:unhideWhenUsed="1"/>
     <w:lsdException w:name="Table Web 1" w:semiHidden="1" w:unhideWhenUsed="1"/>
+    <w:lsdException w:name="Table Web 2" w:semiHidden="1" w:unhideWhenUsed="1"/>
+    <w:lsdException w:name="Table Web 3" w:semiHidden="1" w:unhideWhenUsed="1"/>
     <w:lsdException w:name="Balloon Text" w:semiHidden="1" w:unhideWhenUsed="1"/>
     <w:lsdException w:name="Table Grid" w:uiPriority="39"/>
     <w:lsdException w:name="Table Theme" w:semiHidden="1" w:unhideWhenUsed="1"/>
@@ -1390,6 +3936,25 @@
       <w:shd w:val="clear" w:color="auto" w:fill="E1DFDD"/>
     </w:rPr>
   </w:style>
+  <w:style w:type="table" w:styleId="TableGrid">
+    <w:name w:val="Table Grid"/>
+    <w:basedOn w:val="TableNormal"/>
+    <w:uiPriority w:val="39"/>
+    <w:rsid w:val="001D1293"/>
+    <w:pPr>
+      <w:spacing w:after="0" w:line="240" w:lineRule="auto"/>
+    </w:pPr>
+    <w:tblPr>
+      <w:tblBorders>
+        <w:top w:val="single" w:sz="4" w:space="0" w:color="auto"/>
+        <w:left w:val="single" w:sz="4" w:space="0" w:color="auto"/>
+        <w:bottom w:val="single" w:sz="4" w:space="0" w:color="auto"/>
+        <w:right w:val="single" w:sz="4" w:space="0" w:color="auto"/>
+        <w:insideH w:val="single" w:sz="4" w:space="0" w:color="auto"/>
+        <w:insideV w:val="single" w:sz="4" w:space="0" w:color="auto"/>
+      </w:tblBorders>
+    </w:tblPr>
+  </w:style>
 </w:styles>
 </file>
 

</xml_diff>